<commit_message>
The function to create fake order is done
</commit_message>
<xml_diff>
--- a/Project1/Project 1 report.docx
+++ b/Project1/Project 1 report.docx
@@ -1,13 +1,13 @@
 
 <file path=word/document.xml><?xml version="1.0" encoding="utf-8"?>
-<w:document xmlns:wpc="http://schemas.microsoft.com/office/word/2010/wordprocessingCanvas" xmlns:cx="http://schemas.microsoft.com/office/drawing/2014/chartex" xmlns:cx1="http://schemas.microsoft.com/office/drawing/2015/9/8/chartex" xmlns:mc="http://schemas.openxmlformats.org/markup-compatibility/2006" xmlns:o="urn:schemas-microsoft-com:office:office" xmlns:r="http://schemas.openxmlformats.org/officeDocument/2006/relationships" xmlns:m="http://schemas.openxmlformats.org/officeDocument/2006/math" xmlns:v="urn:schemas-microsoft-com:vml" xmlns:wp14="http://schemas.microsoft.com/office/word/2010/wordprocessingDrawing" xmlns:wp="http://schemas.openxmlformats.org/drawingml/2006/wordprocessingDrawing" xmlns:w10="urn:schemas-microsoft-com:office:word" xmlns:w="http://schemas.openxmlformats.org/wordprocessingml/2006/main" xmlns:w14="http://schemas.microsoft.com/office/word/2010/wordml" xmlns:w15="http://schemas.microsoft.com/office/word/2012/wordml" xmlns:w16se="http://schemas.microsoft.com/office/word/2015/wordml/symex" xmlns:wpg="http://schemas.microsoft.com/office/word/2010/wordprocessingGroup" xmlns:wpi="http://schemas.microsoft.com/office/word/2010/wordprocessingInk" xmlns:wne="http://schemas.microsoft.com/office/word/2006/wordml" xmlns:wps="http://schemas.microsoft.com/office/word/2010/wordprocessingShape" mc:Ignorable="w14 w15 w16se wp14">
+<w:document xmlns:wpc="http://schemas.microsoft.com/office/word/2010/wordprocessingCanvas" xmlns:cx="http://schemas.microsoft.com/office/drawing/2014/chartex" xmlns:cx1="http://schemas.microsoft.com/office/drawing/2015/9/8/chartex" xmlns:cx2="http://schemas.microsoft.com/office/drawing/2015/10/21/chartex" xmlns:cx3="http://schemas.microsoft.com/office/drawing/2016/5/9/chartex" xmlns:cx4="http://schemas.microsoft.com/office/drawing/2016/5/10/chartex" xmlns:cx5="http://schemas.microsoft.com/office/drawing/2016/5/11/chartex" xmlns:cx6="http://schemas.microsoft.com/office/drawing/2016/5/12/chartex" xmlns:cx7="http://schemas.microsoft.com/office/drawing/2016/5/13/chartex" xmlns:cx8="http://schemas.microsoft.com/office/drawing/2016/5/14/chartex" xmlns:mc="http://schemas.openxmlformats.org/markup-compatibility/2006" xmlns:aink="http://schemas.microsoft.com/office/drawing/2016/ink" xmlns:am3d="http://schemas.microsoft.com/office/drawing/2017/model3d" xmlns:o="urn:schemas-microsoft-com:office:office" xmlns:r="http://schemas.openxmlformats.org/officeDocument/2006/relationships" xmlns:m="http://schemas.openxmlformats.org/officeDocument/2006/math" xmlns:v="urn:schemas-microsoft-com:vml" xmlns:wp14="http://schemas.microsoft.com/office/word/2010/wordprocessingDrawing" xmlns:wp="http://schemas.openxmlformats.org/drawingml/2006/wordprocessingDrawing" xmlns:w10="urn:schemas-microsoft-com:office:word" xmlns:w="http://schemas.openxmlformats.org/wordprocessingml/2006/main" xmlns:w14="http://schemas.microsoft.com/office/word/2010/wordml" xmlns:w15="http://schemas.microsoft.com/office/word/2012/wordml" xmlns:w16cex="http://schemas.microsoft.com/office/word/2018/wordml/cex" xmlns:w16cid="http://schemas.microsoft.com/office/word/2016/wordml/cid" xmlns:w16="http://schemas.microsoft.com/office/word/2018/wordml" xmlns:w16se="http://schemas.microsoft.com/office/word/2015/wordml/symex" xmlns:wpg="http://schemas.microsoft.com/office/word/2010/wordprocessingGroup" xmlns:wpi="http://schemas.microsoft.com/office/word/2010/wordprocessingInk" xmlns:wne="http://schemas.microsoft.com/office/word/2006/wordml" xmlns:wps="http://schemas.microsoft.com/office/word/2010/wordprocessingShape" mc:Ignorable="w14 w15 w16se w16cid w16 w16cex wp14">
   <w:body>
     <w:p>
       <w:pPr>
         <w:autoSpaceDE w:val="0"/>
         <w:autoSpaceDN w:val="0"/>
         <w:adjustRightInd w:val="0"/>
-        <w:spacing w:after="0" w:line="240" w:lineRule="auto"/>
+        <w:spacing w:after="0" w:line="360" w:lineRule="auto"/>
         <w:jc w:val="center"/>
         <w:rPr>
           <w:rFonts w:cs="Times New Roman"/>
@@ -35,7 +35,7 @@
         <w:autoSpaceDE w:val="0"/>
         <w:autoSpaceDN w:val="0"/>
         <w:adjustRightInd w:val="0"/>
-        <w:spacing w:after="0" w:line="240" w:lineRule="auto"/>
+        <w:spacing w:after="0" w:line="360" w:lineRule="auto"/>
         <w:jc w:val="center"/>
         <w:rPr>
           <w:rFonts w:cs="Times New Roman"/>
@@ -63,7 +63,7 @@
         <w:autoSpaceDE w:val="0"/>
         <w:autoSpaceDN w:val="0"/>
         <w:adjustRightInd w:val="0"/>
-        <w:spacing w:after="0" w:line="240" w:lineRule="auto"/>
+        <w:spacing w:after="0" w:line="360" w:lineRule="auto"/>
         <w:jc w:val="center"/>
         <w:rPr>
           <w:rFonts w:cs="Times New Roman"/>
@@ -88,7 +88,7 @@
         <w:autoSpaceDE w:val="0"/>
         <w:autoSpaceDN w:val="0"/>
         <w:adjustRightInd w:val="0"/>
-        <w:spacing w:after="0" w:line="240" w:lineRule="auto"/>
+        <w:spacing w:after="0" w:line="360" w:lineRule="auto"/>
         <w:jc w:val="center"/>
         <w:rPr>
           <w:rFonts w:cs="Times New Roman"/>
@@ -113,6 +113,7 @@
     </w:p>
     <w:p>
       <w:pPr>
+        <w:spacing w:after="0" w:line="360" w:lineRule="auto"/>
         <w:jc w:val="center"/>
         <w:rPr>
           <w:rFonts w:cs="Times New Roman"/>
@@ -137,6 +138,7 @@
     </w:p>
     <w:p>
       <w:pPr>
+        <w:spacing w:after="0" w:line="360" w:lineRule="auto"/>
         <w:jc w:val="center"/>
         <w:rPr>
           <w:rFonts w:cs="Times New Roman"/>
@@ -150,7 +152,7 @@
     </w:p>
     <w:p>
       <w:pPr>
-        <w:spacing w:after="0" w:line="480" w:lineRule="auto"/>
+        <w:spacing w:after="0" w:line="360" w:lineRule="auto"/>
         <w:rPr>
           <w:rFonts w:cs="Times New Roman"/>
           <w:b/>
@@ -179,7 +181,7 @@
     </w:p>
     <w:p>
       <w:pPr>
-        <w:spacing w:after="0" w:line="480" w:lineRule="auto"/>
+        <w:spacing w:after="0" w:line="360" w:lineRule="auto"/>
         <w:rPr>
           <w:rFonts w:cs="Times New Roman"/>
           <w:bCs/>
@@ -204,7 +206,7 @@
           <w:ilvl w:val="0"/>
           <w:numId w:val="1"/>
         </w:numPr>
-        <w:spacing w:after="0" w:line="480" w:lineRule="auto"/>
+        <w:spacing w:after="0" w:line="360" w:lineRule="auto"/>
         <w:rPr>
           <w:rFonts w:cs="Times New Roman"/>
           <w:bCs/>
@@ -249,7 +251,7 @@
           <w:bCs/>
           <w:color w:val="000000"/>
         </w:rPr>
-        <w:t xml:space="preserve"> because of the convenience in accesssing a grid square even though the benefit is not so clear compared with </w:t>
+        <w:t xml:space="preserve"> because of the convenience in accessing a grid square even though the benefit is not so clear compared with </w:t>
       </w:r>
       <w:r>
         <w:rPr>
@@ -267,21 +269,13 @@
           <w:ilvl w:val="0"/>
           <w:numId w:val="1"/>
         </w:numPr>
-        <w:spacing w:after="0" w:line="480" w:lineRule="auto"/>
-        <w:rPr>
-          <w:rFonts w:cs="Times New Roman"/>
-          <w:bCs/>
-          <w:color w:val="000000"/>
-        </w:rPr>
-      </w:pPr>
-      <w:r>
-        <w:rPr>
-          <w:rFonts w:cs="Times New Roman"/>
-          <w:bCs/>
-          <w:color w:val="000000"/>
-        </w:rPr>
-        <w:t xml:space="preserve">The order: We assume that it is a </w:t>
-      </w:r>
+        <w:spacing w:after="0" w:line="360" w:lineRule="auto"/>
+        <w:rPr>
+          <w:rFonts w:cs="Times New Roman"/>
+          <w:bCs/>
+          <w:color w:val="000000"/>
+        </w:rPr>
+      </w:pPr>
       <w:commentRangeStart w:id="1"/>
       <w:r>
         <w:rPr>
@@ -289,7 +283,7 @@
           <w:bCs/>
           <w:color w:val="000000"/>
         </w:rPr>
-        <w:t>list of dict of dict</w:t>
+        <w:t>The order</w:t>
       </w:r>
       <w:commentRangeEnd w:id="1"/>
       <w:r>
@@ -304,7 +298,34 @@
           <w:bCs/>
           <w:color w:val="000000"/>
         </w:rPr>
+        <w:t>: We assume that it is a list</w:t>
+      </w:r>
+      <w:r>
+        <w:rPr>
+          <w:rFonts w:cs="Times New Roman"/>
+          <w:bCs/>
+          <w:color w:val="000000"/>
+        </w:rPr>
         <w:t>.</w:t>
+      </w:r>
+    </w:p>
+    <w:p>
+      <w:pPr>
+        <w:pStyle w:val="ListParagraph"/>
+        <w:spacing w:after="0" w:line="360" w:lineRule="auto"/>
+        <w:rPr>
+          <w:rFonts w:cs="Times New Roman"/>
+          <w:bCs/>
+          <w:color w:val="000000"/>
+        </w:rPr>
+      </w:pPr>
+      <w:r>
+        <w:rPr>
+          <w:rFonts w:cs="Times New Roman"/>
+          <w:bCs/>
+          <w:color w:val="000000"/>
+        </w:rPr>
+        <w:t>Data structure: list</w:t>
       </w:r>
     </w:p>
     <w:p>
@@ -314,20 +335,51 @@
           <w:ilvl w:val="1"/>
           <w:numId w:val="1"/>
         </w:numPr>
-        <w:spacing w:after="0" w:line="480" w:lineRule="auto"/>
-        <w:rPr>
-          <w:rFonts w:cs="Times New Roman"/>
-          <w:bCs/>
-          <w:color w:val="000000"/>
-        </w:rPr>
-      </w:pPr>
-      <w:r>
-        <w:rPr>
-          <w:rFonts w:cs="Times New Roman"/>
-          <w:bCs/>
-          <w:color w:val="000000"/>
-        </w:rPr>
-        <w:t>The first layer of dict of which</w:t>
+        <w:spacing w:after="0" w:line="360" w:lineRule="auto"/>
+        <w:rPr>
+          <w:rFonts w:cs="Times New Roman"/>
+          <w:bCs/>
+          <w:color w:val="000000"/>
+        </w:rPr>
+      </w:pPr>
+      <w:r>
+        <w:rPr>
+          <w:rFonts w:cs="Times New Roman"/>
+          <w:bCs/>
+          <w:color w:val="000000"/>
+        </w:rPr>
+        <w:t>The first layer</w:t>
+      </w:r>
+      <w:r>
+        <w:rPr>
+          <w:rFonts w:cs="Times New Roman"/>
+          <w:bCs/>
+          <w:color w:val="000000"/>
+        </w:rPr>
+        <w:t>:</w:t>
+      </w:r>
+    </w:p>
+    <w:p>
+      <w:pPr>
+        <w:pStyle w:val="ListParagraph"/>
+        <w:numPr>
+          <w:ilvl w:val="1"/>
+          <w:numId w:val="1"/>
+        </w:numPr>
+        <w:spacing w:after="0" w:line="360" w:lineRule="auto"/>
+        <w:rPr>
+          <w:rFonts w:cs="Times New Roman"/>
+          <w:bCs/>
+          <w:color w:val="000000"/>
+        </w:rPr>
+      </w:pPr>
+      <w:r>
+        <w:rPr>
+          <w:rFonts w:cs="Times New Roman"/>
+          <w:bCs/>
+          <w:color w:val="000000"/>
+        </w:rPr>
+        <w:t>Data structure: tuple</w:t>
       </w:r>
     </w:p>
     <w:p>
@@ -337,20 +389,20 @@
           <w:ilvl w:val="2"/>
           <w:numId w:val="1"/>
         </w:numPr>
-        <w:spacing w:after="0" w:line="480" w:lineRule="auto"/>
-        <w:rPr>
-          <w:rFonts w:cs="Times New Roman"/>
-          <w:bCs/>
-          <w:color w:val="000000"/>
-        </w:rPr>
-      </w:pPr>
-      <w:r>
-        <w:rPr>
-          <w:rFonts w:cs="Times New Roman"/>
-          <w:bCs/>
-          <w:color w:val="000000"/>
-        </w:rPr>
-        <w:t>Key: The name of the shelf</w:t>
+        <w:spacing w:after="0" w:line="360" w:lineRule="auto"/>
+        <w:rPr>
+          <w:rFonts w:cs="Times New Roman"/>
+          <w:bCs/>
+          <w:color w:val="000000"/>
+        </w:rPr>
+      </w:pPr>
+      <w:r>
+        <w:rPr>
+          <w:rFonts w:cs="Times New Roman"/>
+          <w:bCs/>
+          <w:color w:val="000000"/>
+        </w:rPr>
+        <w:t>Shelf: The name of the shelf</w:t>
       </w:r>
     </w:p>
     <w:p>
@@ -360,20 +412,20 @@
           <w:ilvl w:val="2"/>
           <w:numId w:val="1"/>
         </w:numPr>
-        <w:spacing w:after="0" w:line="480" w:lineRule="auto"/>
-        <w:rPr>
-          <w:rFonts w:cs="Times New Roman"/>
-          <w:bCs/>
-          <w:color w:val="000000"/>
-        </w:rPr>
-      </w:pPr>
-      <w:r>
-        <w:rPr>
-          <w:rFonts w:cs="Times New Roman"/>
-          <w:bCs/>
-          <w:color w:val="000000"/>
-        </w:rPr>
-        <w:t>Value: All items that can be found in the shelf</w:t>
+        <w:spacing w:after="0" w:line="360" w:lineRule="auto"/>
+        <w:rPr>
+          <w:rFonts w:cs="Times New Roman"/>
+          <w:bCs/>
+          <w:color w:val="000000"/>
+        </w:rPr>
+      </w:pPr>
+      <w:r>
+        <w:rPr>
+          <w:rFonts w:cs="Times New Roman"/>
+          <w:bCs/>
+          <w:color w:val="000000"/>
+        </w:rPr>
+        <w:t>Details: It contains all items that can be found in the specific shelf</w:t>
       </w:r>
     </w:p>
     <w:p>
@@ -383,20 +435,20 @@
           <w:ilvl w:val="3"/>
           <w:numId w:val="1"/>
         </w:numPr>
-        <w:spacing w:after="0" w:line="480" w:lineRule="auto"/>
-        <w:rPr>
-          <w:rFonts w:cs="Times New Roman"/>
-          <w:bCs/>
-          <w:color w:val="000000"/>
-        </w:rPr>
-      </w:pPr>
-      <w:r>
-        <w:rPr>
-          <w:rFonts w:cs="Times New Roman"/>
-          <w:bCs/>
-          <w:color w:val="000000"/>
-        </w:rPr>
-        <w:t>Key: The code of the item</w:t>
+        <w:spacing w:after="0" w:line="360" w:lineRule="auto"/>
+        <w:rPr>
+          <w:rFonts w:cs="Times New Roman"/>
+          <w:bCs/>
+          <w:color w:val="000000"/>
+        </w:rPr>
+      </w:pPr>
+      <w:r>
+        <w:rPr>
+          <w:rFonts w:cs="Times New Roman"/>
+          <w:bCs/>
+          <w:color w:val="000000"/>
+        </w:rPr>
+        <w:t>Data structure: list of tuples</w:t>
       </w:r>
     </w:p>
     <w:p>
@@ -406,41 +458,71 @@
           <w:ilvl w:val="3"/>
           <w:numId w:val="1"/>
         </w:numPr>
-        <w:spacing w:after="0" w:line="480" w:lineRule="auto"/>
-        <w:rPr>
-          <w:rFonts w:cs="Times New Roman"/>
-          <w:bCs/>
-          <w:color w:val="000000"/>
-        </w:rPr>
-      </w:pPr>
-      <w:r>
-        <w:rPr>
-          <w:rFonts w:cs="Times New Roman"/>
-          <w:bCs/>
-          <w:color w:val="000000"/>
-        </w:rPr>
-        <w:t>Value: T</w:t>
-      </w:r>
-      <w:r>
-        <w:rPr>
-          <w:rFonts w:cs="Times New Roman"/>
-          <w:bCs/>
-          <w:color w:val="000000"/>
-        </w:rPr>
-        <w:t>he quantity</w:t>
-      </w:r>
-      <w:r>
-        <w:rPr>
-          <w:rFonts w:cs="Times New Roman"/>
-          <w:bCs/>
-          <w:color w:val="000000"/>
-        </w:rPr>
-        <w:t xml:space="preserve"> of the item</w:t>
-      </w:r>
-    </w:p>
-    <w:p>
-      <w:pPr>
-        <w:spacing w:after="0" w:line="480" w:lineRule="auto"/>
+        <w:spacing w:after="0" w:line="360" w:lineRule="auto"/>
+        <w:rPr>
+          <w:rFonts w:cs="Times New Roman"/>
+          <w:bCs/>
+          <w:color w:val="000000"/>
+        </w:rPr>
+      </w:pPr>
+      <w:r>
+        <w:rPr>
+          <w:rFonts w:cs="Times New Roman"/>
+          <w:bCs/>
+          <w:color w:val="000000"/>
+        </w:rPr>
+        <w:t>Each tuple has:</w:t>
+      </w:r>
+    </w:p>
+    <w:p>
+      <w:pPr>
+        <w:pStyle w:val="ListParagraph"/>
+        <w:numPr>
+          <w:ilvl w:val="4"/>
+          <w:numId w:val="1"/>
+        </w:numPr>
+        <w:spacing w:after="0" w:line="360" w:lineRule="auto"/>
+        <w:rPr>
+          <w:rFonts w:cs="Times New Roman"/>
+          <w:bCs/>
+          <w:color w:val="000000"/>
+        </w:rPr>
+      </w:pPr>
+      <w:r>
+        <w:rPr>
+          <w:rFonts w:cs="Times New Roman"/>
+          <w:bCs/>
+          <w:color w:val="000000"/>
+        </w:rPr>
+        <w:t>Code of the item</w:t>
+      </w:r>
+    </w:p>
+    <w:p>
+      <w:pPr>
+        <w:pStyle w:val="ListParagraph"/>
+        <w:numPr>
+          <w:ilvl w:val="4"/>
+          <w:numId w:val="1"/>
+        </w:numPr>
+        <w:spacing w:after="0" w:line="360" w:lineRule="auto"/>
+        <w:rPr>
+          <w:rFonts w:cs="Times New Roman"/>
+          <w:bCs/>
+          <w:color w:val="000000"/>
+        </w:rPr>
+      </w:pPr>
+      <w:r>
+        <w:rPr>
+          <w:rFonts w:cs="Times New Roman"/>
+          <w:bCs/>
+          <w:color w:val="000000"/>
+        </w:rPr>
+        <w:t>Quantity of the item</w:t>
+      </w:r>
+    </w:p>
+    <w:p>
+      <w:pPr>
+        <w:spacing w:after="0" w:line="360" w:lineRule="auto"/>
         <w:rPr>
           <w:rFonts w:cs="Times New Roman"/>
           <w:bCs/>
@@ -460,7 +542,7 @@
     </w:p>
     <w:p>
       <w:pPr>
-        <w:spacing w:after="0" w:line="480" w:lineRule="auto"/>
+        <w:spacing w:after="0" w:line="360" w:lineRule="auto"/>
         <w:rPr>
           <w:rFonts w:cs="Times New Roman"/>
           <w:bCs/>
@@ -484,7 +566,7 @@
           <w:ilvl w:val="0"/>
           <w:numId w:val="3"/>
         </w:numPr>
-        <w:spacing w:after="0" w:line="480" w:lineRule="auto"/>
+        <w:spacing w:after="0" w:line="360" w:lineRule="auto"/>
         <w:rPr>
           <w:rFonts w:cs="Times New Roman"/>
           <w:bCs/>
@@ -515,7 +597,7 @@
           <w:ilvl w:val="0"/>
           <w:numId w:val="3"/>
         </w:numPr>
-        <w:spacing w:after="0" w:line="480" w:lineRule="auto"/>
+        <w:spacing w:after="0" w:line="360" w:lineRule="auto"/>
         <w:rPr>
           <w:rFonts w:cs="Times New Roman"/>
           <w:bCs/>
@@ -570,7 +652,7 @@
           <w:ilvl w:val="0"/>
           <w:numId w:val="3"/>
         </w:numPr>
-        <w:spacing w:after="0" w:line="480" w:lineRule="auto"/>
+        <w:spacing w:after="0" w:line="360" w:lineRule="auto"/>
         <w:rPr>
           <w:rFonts w:cs="Times New Roman"/>
           <w:bCs/>
@@ -592,7 +674,7 @@
           <w:bCs/>
           <w:color w:val="000000"/>
         </w:rPr>
-        <w:t xml:space="preserve">Items the robots has collected so far </w:t>
+        <w:t xml:space="preserve">Items the robot has collected so far </w:t>
       </w:r>
       <w:commentRangeEnd w:id="4"/>
       <w:r>
@@ -609,7 +691,7 @@
           <w:ilvl w:val="0"/>
           <w:numId w:val="3"/>
         </w:numPr>
-        <w:spacing w:after="0" w:line="480" w:lineRule="auto"/>
+        <w:spacing w:after="0" w:line="360" w:lineRule="auto"/>
         <w:rPr>
           <w:rFonts w:cs="Times New Roman"/>
           <w:bCs/>
@@ -688,7 +770,7 @@
           <w:ilvl w:val="0"/>
           <w:numId w:val="3"/>
         </w:numPr>
-        <w:spacing w:after="0" w:line="480" w:lineRule="auto"/>
+        <w:spacing w:after="0" w:line="360" w:lineRule="auto"/>
         <w:rPr>
           <w:rFonts w:cs="Times New Roman"/>
           <w:bCs/>
@@ -702,7 +784,6 @@
           <w:bCs/>
           <w:color w:val="000000"/>
         </w:rPr>
-        <w:lastRenderedPageBreak/>
         <w:t xml:space="preserve">X and Y positions </w:t>
       </w:r>
       <w:commentRangeEnd w:id="6"/>
@@ -719,72 +800,6 @@
           <w:color w:val="000000"/>
         </w:rPr>
         <w:t>of the robot in the ware house</w:t>
-      </w:r>
-    </w:p>
-    <w:p>
-      <w:pPr>
-        <w:pStyle w:val="ListParagraph"/>
-        <w:numPr>
-          <w:ilvl w:val="0"/>
-          <w:numId w:val="3"/>
-        </w:numPr>
-        <w:spacing w:after="0" w:line="480" w:lineRule="auto"/>
-        <w:rPr>
-          <w:rFonts w:cs="Times New Roman"/>
-          <w:bCs/>
-          <w:color w:val="000000"/>
-        </w:rPr>
-      </w:pPr>
-      <w:commentRangeStart w:id="7"/>
-      <w:r>
-        <w:rPr>
-          <w:rFonts w:cs="Times New Roman"/>
-          <w:bCs/>
-          <w:color w:val="000000"/>
-        </w:rPr>
-        <w:t>Not_passed</w:t>
-      </w:r>
-      <w:commentRangeEnd w:id="7"/>
-      <w:r>
-        <w:rPr>
-          <w:rStyle w:val="CommentReference"/>
-        </w:rPr>
-        <w:commentReference w:id="7"/>
-      </w:r>
-      <w:r>
-        <w:rPr>
-          <w:rFonts w:cs="Times New Roman"/>
-          <w:bCs/>
-          <w:color w:val="000000"/>
-        </w:rPr>
-        <w:t xml:space="preserve">: It represents </w:t>
-      </w:r>
-      <w:r>
-        <w:rPr>
-          <w:rFonts w:cs="Times New Roman"/>
-          <w:bCs/>
-          <w:color w:val="000000"/>
-        </w:rPr>
-        <w:t>the grid squares that the robot has not passed</w:t>
-      </w:r>
-    </w:p>
-    <w:p>
-      <w:pPr>
-        <w:pStyle w:val="ListParagraph"/>
-        <w:spacing w:after="0" w:line="480" w:lineRule="auto"/>
-        <w:rPr>
-          <w:rFonts w:cs="Times New Roman"/>
-          <w:bCs/>
-          <w:color w:val="000000"/>
-        </w:rPr>
-      </w:pPr>
-      <w:r>
-        <w:rPr>
-          <w:rFonts w:cs="Times New Roman"/>
-          <w:bCs/>
-          <w:color w:val="000000"/>
-        </w:rPr>
-        <w:t>Methods:</w:t>
       </w:r>
     </w:p>
     <w:p>
@@ -794,19 +809,20 @@
           <w:ilvl w:val="0"/>
           <w:numId w:val="4"/>
         </w:numPr>
-        <w:spacing w:after="0" w:line="480" w:lineRule="auto"/>
-        <w:rPr>
-          <w:rFonts w:cs="Times New Roman"/>
-          <w:bCs/>
-          <w:color w:val="000000"/>
-        </w:rPr>
-      </w:pPr>
-      <w:r>
-        <w:rPr>
-          <w:rFonts w:cs="Times New Roman"/>
-          <w:bCs/>
-          <w:color w:val="000000"/>
-        </w:rPr>
+        <w:spacing w:after="0" w:line="360" w:lineRule="auto"/>
+        <w:rPr>
+          <w:rFonts w:cs="Times New Roman"/>
+          <w:bCs/>
+          <w:color w:val="000000"/>
+        </w:rPr>
+      </w:pPr>
+      <w:r>
+        <w:rPr>
+          <w:rFonts w:cs="Times New Roman"/>
+          <w:bCs/>
+          <w:color w:val="000000"/>
+        </w:rPr>
+        <w:lastRenderedPageBreak/>
         <w:t>Initialization</w:t>
       </w:r>
     </w:p>
@@ -817,7 +833,7 @@
           <w:ilvl w:val="0"/>
           <w:numId w:val="4"/>
         </w:numPr>
-        <w:spacing w:after="0" w:line="480" w:lineRule="auto"/>
+        <w:spacing w:after="0" w:line="360" w:lineRule="auto"/>
         <w:rPr>
           <w:rFonts w:cs="Times New Roman"/>
           <w:bCs/>
@@ -840,14 +856,14 @@
           <w:ilvl w:val="0"/>
           <w:numId w:val="4"/>
         </w:numPr>
-        <w:spacing w:after="0" w:line="480" w:lineRule="auto"/>
-        <w:rPr>
-          <w:rFonts w:cs="Times New Roman"/>
-          <w:bCs/>
-          <w:color w:val="000000"/>
-        </w:rPr>
-      </w:pPr>
-      <w:commentRangeStart w:id="8"/>
+        <w:spacing w:after="0" w:line="360" w:lineRule="auto"/>
+        <w:rPr>
+          <w:rFonts w:cs="Times New Roman"/>
+          <w:bCs/>
+          <w:color w:val="000000"/>
+        </w:rPr>
+      </w:pPr>
+      <w:commentRangeStart w:id="7"/>
       <w:r>
         <w:rPr>
           <w:rFonts w:cs="Times New Roman"/>
@@ -856,12 +872,12 @@
         </w:rPr>
         <w:t>peak around for shelves</w:t>
       </w:r>
-      <w:commentRangeEnd w:id="8"/>
+      <w:commentRangeEnd w:id="7"/>
       <w:r>
         <w:rPr>
           <w:rStyle w:val="CommentReference"/>
         </w:rPr>
-        <w:commentReference w:id="8"/>
+        <w:commentReference w:id="7"/>
       </w:r>
     </w:p>
     <w:p>
@@ -871,7 +887,7 @@
           <w:ilvl w:val="0"/>
           <w:numId w:val="4"/>
         </w:numPr>
-        <w:spacing w:after="0" w:line="480" w:lineRule="auto"/>
+        <w:spacing w:after="0" w:line="360" w:lineRule="auto"/>
         <w:rPr>
           <w:rFonts w:cs="Times New Roman"/>
           <w:bCs/>
@@ -902,7 +918,7 @@
           <w:ilvl w:val="0"/>
           <w:numId w:val="4"/>
         </w:numPr>
-        <w:spacing w:after="0" w:line="480" w:lineRule="auto"/>
+        <w:spacing w:after="0" w:line="360" w:lineRule="auto"/>
         <w:rPr>
           <w:rFonts w:cs="Times New Roman"/>
           <w:bCs/>
@@ -923,12 +939,12 @@
           <w:bCs/>
           <w:color w:val="000000"/>
         </w:rPr>
-        <w:t>’s processsing phases</w:t>
-      </w:r>
-    </w:p>
-    <w:p>
-      <w:pPr>
-        <w:spacing w:after="0" w:line="480" w:lineRule="auto"/>
+        <w:t>’s processing phases</w:t>
+      </w:r>
+    </w:p>
+    <w:p>
+      <w:pPr>
+        <w:spacing w:after="0" w:line="360" w:lineRule="auto"/>
         <w:rPr>
           <w:rFonts w:cs="Times New Roman"/>
           <w:b/>
@@ -953,6 +969,64 @@
           <w:color w:val="000000"/>
         </w:rPr>
         <w:t>:</w:t>
+      </w:r>
+    </w:p>
+    <w:p>
+      <w:pPr>
+        <w:spacing w:after="0" w:line="360" w:lineRule="auto"/>
+        <w:rPr>
+          <w:rFonts w:cs="Times New Roman"/>
+          <w:color w:val="000000"/>
+        </w:rPr>
+      </w:pPr>
+      <w:r>
+        <w:rPr>
+          <w:rFonts w:cs="Times New Roman"/>
+          <w:color w:val="000000"/>
+        </w:rPr>
+        <w:t xml:space="preserve">Assumption: </w:t>
+      </w:r>
+    </w:p>
+    <w:p>
+      <w:pPr>
+        <w:pStyle w:val="ListParagraph"/>
+        <w:numPr>
+          <w:ilvl w:val="0"/>
+          <w:numId w:val="6"/>
+        </w:numPr>
+        <w:spacing w:after="0" w:line="360" w:lineRule="auto"/>
+        <w:rPr>
+          <w:rFonts w:cs="Times New Roman"/>
+          <w:color w:val="000000"/>
+        </w:rPr>
+      </w:pPr>
+      <w:r>
+        <w:rPr>
+          <w:rFonts w:cs="Times New Roman"/>
+          <w:color w:val="000000"/>
+        </w:rPr>
+        <w:t>The robot’s capacity is unlimited that it can collect all items in an order without going back to the starting point after picking items from one shelf</w:t>
+      </w:r>
+    </w:p>
+    <w:p>
+      <w:pPr>
+        <w:pStyle w:val="ListParagraph"/>
+        <w:numPr>
+          <w:ilvl w:val="0"/>
+          <w:numId w:val="6"/>
+        </w:numPr>
+        <w:spacing w:after="0" w:line="360" w:lineRule="auto"/>
+        <w:rPr>
+          <w:rFonts w:cs="Times New Roman"/>
+          <w:color w:val="000000"/>
+        </w:rPr>
+      </w:pPr>
+      <w:r>
+        <w:rPr>
+          <w:rFonts w:cs="Times New Roman"/>
+          <w:color w:val="000000"/>
+        </w:rPr>
+        <w:t>The robot will complete one order before handling another</w:t>
       </w:r>
     </w:p>
     <w:p>
@@ -962,28 +1036,20 @@
           <w:ilvl w:val="0"/>
           <w:numId w:val="5"/>
         </w:numPr>
-        <w:spacing w:after="0" w:line="480" w:lineRule="auto"/>
-        <w:rPr>
-          <w:rFonts w:cs="Times New Roman"/>
-          <w:bCs/>
-          <w:color w:val="000000"/>
-        </w:rPr>
-      </w:pPr>
-      <w:r>
-        <w:rPr>
-          <w:rFonts w:cs="Times New Roman"/>
-          <w:bCs/>
-          <w:color w:val="000000"/>
-        </w:rPr>
-        <w:t>The average score after 1000 episodes</w:t>
-      </w:r>
-      <w:r>
-        <w:rPr>
-          <w:rFonts w:cs="Times New Roman"/>
-          <w:bCs/>
-          <w:color w:val="000000"/>
-        </w:rPr>
-        <w:t xml:space="preserve">: </w:t>
+        <w:spacing w:after="0" w:line="360" w:lineRule="auto"/>
+        <w:rPr>
+          <w:rFonts w:cs="Times New Roman"/>
+          <w:bCs/>
+          <w:color w:val="000000"/>
+        </w:rPr>
+      </w:pPr>
+      <w:r>
+        <w:rPr>
+          <w:rFonts w:cs="Times New Roman"/>
+          <w:bCs/>
+          <w:color w:val="000000"/>
+        </w:rPr>
+        <w:t>It can be found in the code</w:t>
       </w:r>
     </w:p>
     <w:p>
@@ -993,20 +1059,20 @@
           <w:ilvl w:val="0"/>
           <w:numId w:val="5"/>
         </w:numPr>
-        <w:spacing w:after="0" w:line="480" w:lineRule="auto"/>
-        <w:rPr>
-          <w:rFonts w:cs="Times New Roman"/>
-          <w:bCs/>
-          <w:color w:val="000000"/>
-        </w:rPr>
-      </w:pPr>
-      <w:r>
-        <w:rPr>
-          <w:rFonts w:cs="Times New Roman"/>
-          <w:bCs/>
-          <w:color w:val="000000"/>
-        </w:rPr>
-        <w:t>The shortest path and the min score:</w:t>
+        <w:spacing w:after="0" w:line="360" w:lineRule="auto"/>
+        <w:rPr>
+          <w:rFonts w:cs="Times New Roman"/>
+          <w:bCs/>
+          <w:color w:val="000000"/>
+        </w:rPr>
+      </w:pPr>
+      <w:r>
+        <w:rPr>
+          <w:rFonts w:cs="Times New Roman"/>
+          <w:bCs/>
+          <w:color w:val="000000"/>
+        </w:rPr>
+        <w:t>It can be found in the code</w:t>
       </w:r>
     </w:p>
     <w:p>
@@ -1016,20 +1082,20 @@
           <w:ilvl w:val="0"/>
           <w:numId w:val="5"/>
         </w:numPr>
-        <w:spacing w:after="0" w:line="480" w:lineRule="auto"/>
-        <w:rPr>
-          <w:rFonts w:cs="Times New Roman"/>
-          <w:bCs/>
-          <w:color w:val="000000"/>
-        </w:rPr>
-      </w:pPr>
-      <w:r>
-        <w:rPr>
-          <w:rFonts w:cs="Times New Roman"/>
-          <w:bCs/>
-          <w:color w:val="000000"/>
-        </w:rPr>
-        <w:t>The longest path and the max score:</w:t>
+        <w:spacing w:after="0" w:line="360" w:lineRule="auto"/>
+        <w:rPr>
+          <w:rFonts w:cs="Times New Roman"/>
+          <w:bCs/>
+          <w:color w:val="000000"/>
+        </w:rPr>
+      </w:pPr>
+      <w:r>
+        <w:rPr>
+          <w:rFonts w:cs="Times New Roman"/>
+          <w:bCs/>
+          <w:color w:val="000000"/>
+        </w:rPr>
+        <w:t>It can be found in the code</w:t>
       </w:r>
     </w:p>
     <w:p>
@@ -1039,7 +1105,7 @@
           <w:ilvl w:val="0"/>
           <w:numId w:val="5"/>
         </w:numPr>
-        <w:spacing w:after="0" w:line="480" w:lineRule="auto"/>
+        <w:spacing w:after="0" w:line="360" w:lineRule="auto"/>
         <w:rPr>
           <w:rFonts w:cs="Times New Roman"/>
           <w:bCs/>
@@ -1062,7 +1128,7 @@
           <w:ilvl w:val="0"/>
           <w:numId w:val="5"/>
         </w:numPr>
-        <w:spacing w:after="0" w:line="480" w:lineRule="auto"/>
+        <w:spacing w:after="0" w:line="360" w:lineRule="auto"/>
         <w:rPr>
           <w:rFonts w:cs="Times New Roman"/>
           <w:bCs/>
@@ -1081,7 +1147,7 @@
     <w:p>
       <w:pPr>
         <w:pStyle w:val="ListParagraph"/>
-        <w:spacing w:after="0" w:line="480" w:lineRule="auto"/>
+        <w:spacing w:after="0" w:line="360" w:lineRule="auto"/>
         <w:rPr>
           <w:rFonts w:cs="Times New Roman"/>
           <w:bCs/>
@@ -1120,7 +1186,7 @@
           <w:ilvl w:val="0"/>
           <w:numId w:val="5"/>
         </w:numPr>
-        <w:spacing w:after="0" w:line="480" w:lineRule="auto"/>
+        <w:spacing w:after="0" w:line="360" w:lineRule="auto"/>
         <w:rPr>
           <w:rFonts w:cs="Times New Roman"/>
           <w:bCs/>
@@ -1139,24 +1205,25 @@
     <w:p>
       <w:pPr>
         <w:pStyle w:val="ListParagraph"/>
-        <w:spacing w:after="0" w:line="480" w:lineRule="auto"/>
-        <w:rPr>
-          <w:rFonts w:cs="Times New Roman"/>
-          <w:bCs/>
-          <w:color w:val="000000"/>
-        </w:rPr>
-      </w:pPr>
-    </w:p>
-    <w:p>
-      <w:pPr>
+        <w:spacing w:after="0" w:line="360" w:lineRule="auto"/>
+        <w:rPr>
+          <w:rFonts w:cs="Times New Roman"/>
+          <w:bCs/>
+          <w:color w:val="000000"/>
+        </w:rPr>
+      </w:pPr>
+    </w:p>
+    <w:p>
+      <w:pPr>
+        <w:spacing w:after="0" w:line="360" w:lineRule="auto"/>
         <w:rPr>
           <w:rFonts w:cs="Times New Roman"/>
         </w:rPr>
       </w:pPr>
     </w:p>
     <w:sectPr>
-      <w:headerReference w:type="default" r:id="rId9"/>
-      <w:footerReference w:type="default" r:id="rId10"/>
+      <w:headerReference w:type="default" r:id="rId11"/>
+      <w:footerReference w:type="default" r:id="rId12"/>
       <w:pgSz w:w="11907" w:h="16840" w:code="9"/>
       <w:pgMar w:top="1440" w:right="1440" w:bottom="1440" w:left="1440" w:header="720" w:footer="720" w:gutter="0"/>
       <w:cols w:space="720"/>
@@ -1167,7 +1234,7 @@
 </file>
 
 <file path=word/comments.xml><?xml version="1.0" encoding="utf-8"?>
-<w:comments xmlns:wpc="http://schemas.microsoft.com/office/word/2010/wordprocessingCanvas" xmlns:cx="http://schemas.microsoft.com/office/drawing/2014/chartex" xmlns:cx1="http://schemas.microsoft.com/office/drawing/2015/9/8/chartex" xmlns:mc="http://schemas.openxmlformats.org/markup-compatibility/2006" xmlns:o="urn:schemas-microsoft-com:office:office" xmlns:r="http://schemas.openxmlformats.org/officeDocument/2006/relationships" xmlns:m="http://schemas.openxmlformats.org/officeDocument/2006/math" xmlns:v="urn:schemas-microsoft-com:vml" xmlns:wp14="http://schemas.microsoft.com/office/word/2010/wordprocessingDrawing" xmlns:wp="http://schemas.openxmlformats.org/drawingml/2006/wordprocessingDrawing" xmlns:w10="urn:schemas-microsoft-com:office:word" xmlns:w="http://schemas.openxmlformats.org/wordprocessingml/2006/main" xmlns:w14="http://schemas.microsoft.com/office/word/2010/wordml" xmlns:w15="http://schemas.microsoft.com/office/word/2012/wordml" xmlns:w16se="http://schemas.microsoft.com/office/word/2015/wordml/symex" xmlns:wpg="http://schemas.microsoft.com/office/word/2010/wordprocessingGroup" xmlns:wpi="http://schemas.microsoft.com/office/word/2010/wordprocessingInk" xmlns:wne="http://schemas.microsoft.com/office/word/2006/wordml" xmlns:wps="http://schemas.microsoft.com/office/word/2010/wordprocessingShape" mc:Ignorable="w14 w15 w16se wp14">
+<w:comments xmlns:wpc="http://schemas.microsoft.com/office/word/2010/wordprocessingCanvas" xmlns:cx="http://schemas.microsoft.com/office/drawing/2014/chartex" xmlns:cx1="http://schemas.microsoft.com/office/drawing/2015/9/8/chartex" xmlns:cx2="http://schemas.microsoft.com/office/drawing/2015/10/21/chartex" xmlns:cx3="http://schemas.microsoft.com/office/drawing/2016/5/9/chartex" xmlns:cx4="http://schemas.microsoft.com/office/drawing/2016/5/10/chartex" xmlns:cx5="http://schemas.microsoft.com/office/drawing/2016/5/11/chartex" xmlns:cx6="http://schemas.microsoft.com/office/drawing/2016/5/12/chartex" xmlns:cx7="http://schemas.microsoft.com/office/drawing/2016/5/13/chartex" xmlns:cx8="http://schemas.microsoft.com/office/drawing/2016/5/14/chartex" xmlns:mc="http://schemas.openxmlformats.org/markup-compatibility/2006" xmlns:aink="http://schemas.microsoft.com/office/drawing/2016/ink" xmlns:am3d="http://schemas.microsoft.com/office/drawing/2017/model3d" xmlns:o="urn:schemas-microsoft-com:office:office" xmlns:r="http://schemas.openxmlformats.org/officeDocument/2006/relationships" xmlns:m="http://schemas.openxmlformats.org/officeDocument/2006/math" xmlns:v="urn:schemas-microsoft-com:vml" xmlns:wp14="http://schemas.microsoft.com/office/word/2010/wordprocessingDrawing" xmlns:wp="http://schemas.openxmlformats.org/drawingml/2006/wordprocessingDrawing" xmlns:w10="urn:schemas-microsoft-com:office:word" xmlns:w="http://schemas.openxmlformats.org/wordprocessingml/2006/main" xmlns:w14="http://schemas.microsoft.com/office/word/2010/wordml" xmlns:w15="http://schemas.microsoft.com/office/word/2012/wordml" xmlns:w16cex="http://schemas.microsoft.com/office/word/2018/wordml/cex" xmlns:w16cid="http://schemas.microsoft.com/office/word/2016/wordml/cid" xmlns:w16="http://schemas.microsoft.com/office/word/2018/wordml" xmlns:w16se="http://schemas.microsoft.com/office/word/2015/wordml/symex" xmlns:wpg="http://schemas.microsoft.com/office/word/2010/wordprocessingGroup" xmlns:wpi="http://schemas.microsoft.com/office/word/2010/wordprocessingInk" xmlns:wne="http://schemas.microsoft.com/office/word/2006/wordml" xmlns:wps="http://schemas.microsoft.com/office/word/2010/wordprocessingShape" mc:Ignorable="w14 w15 w16se w16cid w16 w16cex wp14">
   <w:comment w:id="0" w:author="Dang, Nghia" w:date="2021-09-02T14:22:00Z" w:initials="DN">
     <w:p>
       <w:pPr>
@@ -1193,7 +1260,28 @@
       </w:r>
     </w:p>
   </w:comment>
-  <w:comment w:id="1" w:author="Dang, Nghia" w:date="2021-09-02T14:24:00Z" w:initials="DN">
+  <w:comment w:id="1" w:author="Dang, Nghia [2]" w:date="2021-09-03T17:24:00Z" w:initials="DN">
+    <w:p>
+      <w:pPr>
+        <w:pStyle w:val="CommentText"/>
+      </w:pPr>
+      <w:r>
+        <w:rPr>
+          <w:rStyle w:val="CommentReference"/>
+        </w:rPr>
+        <w:annotationRef/>
+      </w:r>
+      <w:r>
+        <w:rPr>
+          <w:rFonts w:cs="Times New Roman"/>
+          <w:bCs/>
+          <w:color w:val="000000"/>
+        </w:rPr>
+        <w:t>This data structure makes sure the robot visits any shelf only once for the best movement techniques</w:t>
+      </w:r>
+    </w:p>
+  </w:comment>
+  <w:comment w:id="2" w:author="Dang, Nghia" w:date="2021-09-02T14:25:00Z" w:initials="DN">
     <w:p>
       <w:pPr>
         <w:pStyle w:val="ListParagraph"/>
@@ -1217,39 +1305,6 @@
           <w:bCs/>
           <w:color w:val="000000"/>
         </w:rPr>
-        <w:t>This data structure makes sure the robot visits any shelf only once for the best movement techniques</w:t>
-      </w:r>
-    </w:p>
-    <w:p>
-      <w:pPr>
-        <w:pStyle w:val="CommentText"/>
-      </w:pPr>
-    </w:p>
-  </w:comment>
-  <w:comment w:id="2" w:author="Dang, Nghia" w:date="2021-09-02T14:25:00Z" w:initials="DN">
-    <w:p>
-      <w:pPr>
-        <w:pStyle w:val="ListParagraph"/>
-        <w:spacing w:after="0" w:line="480" w:lineRule="auto"/>
-        <w:ind w:left="0"/>
-        <w:rPr>
-          <w:rFonts w:cs="Times New Roman"/>
-          <w:bCs/>
-          <w:color w:val="000000"/>
-        </w:rPr>
-      </w:pPr>
-      <w:r>
-        <w:rPr>
-          <w:rStyle w:val="CommentReference"/>
-        </w:rPr>
-        <w:annotationRef/>
-      </w:r>
-      <w:r>
-        <w:rPr>
-          <w:rFonts w:cs="Times New Roman"/>
-          <w:bCs/>
-          <w:color w:val="000000"/>
-        </w:rPr>
         <w:t xml:space="preserve">Approach: </w:t>
       </w:r>
       <w:r>
@@ -1354,7 +1409,7 @@
       </w:r>
     </w:p>
   </w:comment>
-  <w:comment w:id="7" w:author="Dang, Nghia" w:date="2021-09-02T14:35:00Z" w:initials="DN">
+  <w:comment w:id="7" w:author="Dang, Nghia" w:date="2021-09-02T14:37:00Z" w:initials="DN">
     <w:p>
       <w:pPr>
         <w:pStyle w:val="CommentText"/>
@@ -1366,58 +1421,47 @@
         <w:annotationRef/>
       </w:r>
       <w:r>
-        <w:t xml:space="preserve">Approach: </w:t>
-      </w:r>
-      <w:r>
-        <w:t xml:space="preserve">To </w:t>
-      </w:r>
-      <w:r>
-        <w:rPr>
-          <w:rFonts w:cs="Times New Roman"/>
-          <w:bCs/>
-          <w:color w:val="000000"/>
-        </w:rPr>
-        <w:t>determine when the robot chooses which direction to go</w:t>
-      </w:r>
-    </w:p>
-  </w:comment>
-  <w:comment w:id="8" w:author="Dang, Nghia" w:date="2021-09-02T14:37:00Z" w:initials="DN">
-    <w:p>
-      <w:pPr>
-        <w:pStyle w:val="CommentText"/>
-      </w:pPr>
-      <w:r>
-        <w:rPr>
-          <w:rStyle w:val="CommentReference"/>
-        </w:rPr>
-        <w:annotationRef/>
-      </w:r>
-      <w:r>
         <w:t>Approach: Help make a decision where to go next</w:t>
       </w:r>
-      <w:bookmarkStart w:id="9" w:name="_GoBack"/>
-      <w:bookmarkEnd w:id="9"/>
     </w:p>
   </w:comment>
 </w:comments>
 </file>
 
 <file path=word/commentsExtended.xml><?xml version="1.0" encoding="utf-8"?>
-<w15:commentsEx xmlns:wpc="http://schemas.microsoft.com/office/word/2010/wordprocessingCanvas" xmlns:cx="http://schemas.microsoft.com/office/drawing/2014/chartex" xmlns:cx1="http://schemas.microsoft.com/office/drawing/2015/9/8/chartex" xmlns:mc="http://schemas.openxmlformats.org/markup-compatibility/2006" xmlns:o="urn:schemas-microsoft-com:office:office" xmlns:r="http://schemas.openxmlformats.org/officeDocument/2006/relationships" xmlns:m="http://schemas.openxmlformats.org/officeDocument/2006/math" xmlns:v="urn:schemas-microsoft-com:vml" xmlns:wp14="http://schemas.microsoft.com/office/word/2010/wordprocessingDrawing" xmlns:wp="http://schemas.openxmlformats.org/drawingml/2006/wordprocessingDrawing" xmlns:w10="urn:schemas-microsoft-com:office:word" xmlns:w="http://schemas.openxmlformats.org/wordprocessingml/2006/main" xmlns:w14="http://schemas.microsoft.com/office/word/2010/wordml" xmlns:w15="http://schemas.microsoft.com/office/word/2012/wordml" xmlns:w16se="http://schemas.microsoft.com/office/word/2015/wordml/symex" xmlns:wpg="http://schemas.microsoft.com/office/word/2010/wordprocessingGroup" xmlns:wpi="http://schemas.microsoft.com/office/word/2010/wordprocessingInk" xmlns:wne="http://schemas.microsoft.com/office/word/2006/wordml" xmlns:wps="http://schemas.microsoft.com/office/word/2010/wordprocessingShape" mc:Ignorable="w14 w15 w16se wp14">
+<w15:commentsEx xmlns:wpc="http://schemas.microsoft.com/office/word/2010/wordprocessingCanvas" xmlns:cx="http://schemas.microsoft.com/office/drawing/2014/chartex" xmlns:cx1="http://schemas.microsoft.com/office/drawing/2015/9/8/chartex" xmlns:cx2="http://schemas.microsoft.com/office/drawing/2015/10/21/chartex" xmlns:cx3="http://schemas.microsoft.com/office/drawing/2016/5/9/chartex" xmlns:cx4="http://schemas.microsoft.com/office/drawing/2016/5/10/chartex" xmlns:cx5="http://schemas.microsoft.com/office/drawing/2016/5/11/chartex" xmlns:cx6="http://schemas.microsoft.com/office/drawing/2016/5/12/chartex" xmlns:cx7="http://schemas.microsoft.com/office/drawing/2016/5/13/chartex" xmlns:cx8="http://schemas.microsoft.com/office/drawing/2016/5/14/chartex" xmlns:mc="http://schemas.openxmlformats.org/markup-compatibility/2006" xmlns:aink="http://schemas.microsoft.com/office/drawing/2016/ink" xmlns:am3d="http://schemas.microsoft.com/office/drawing/2017/model3d" xmlns:o="urn:schemas-microsoft-com:office:office" xmlns:r="http://schemas.openxmlformats.org/officeDocument/2006/relationships" xmlns:m="http://schemas.openxmlformats.org/officeDocument/2006/math" xmlns:v="urn:schemas-microsoft-com:vml" xmlns:wp14="http://schemas.microsoft.com/office/word/2010/wordprocessingDrawing" xmlns:wp="http://schemas.openxmlformats.org/drawingml/2006/wordprocessingDrawing" xmlns:w10="urn:schemas-microsoft-com:office:word" xmlns:w="http://schemas.openxmlformats.org/wordprocessingml/2006/main" xmlns:w14="http://schemas.microsoft.com/office/word/2010/wordml" xmlns:w15="http://schemas.microsoft.com/office/word/2012/wordml" xmlns:w16cex="http://schemas.microsoft.com/office/word/2018/wordml/cex" xmlns:w16cid="http://schemas.microsoft.com/office/word/2016/wordml/cid" xmlns:w16="http://schemas.microsoft.com/office/word/2018/wordml" xmlns:w16se="http://schemas.microsoft.com/office/word/2015/wordml/symex" xmlns:wpg="http://schemas.microsoft.com/office/word/2010/wordprocessingGroup" xmlns:wpi="http://schemas.microsoft.com/office/word/2010/wordprocessingInk" xmlns:wne="http://schemas.microsoft.com/office/word/2006/wordml" xmlns:wps="http://schemas.microsoft.com/office/word/2010/wordprocessingShape" mc:Ignorable="w14 w15 w16se w16cid w16 w16cex wp14">
   <w15:commentEx w15:paraId="652A12E7" w15:done="0"/>
-  <w15:commentEx w15:paraId="494E1097" w15:done="0"/>
+  <w15:commentEx w15:paraId="69C46A4F" w15:done="0"/>
   <w15:commentEx w15:paraId="4531F911" w15:done="0"/>
   <w15:commentEx w15:paraId="3BAA2CB5" w15:done="0"/>
   <w15:commentEx w15:paraId="3D0BA1BB" w15:done="0"/>
   <w15:commentEx w15:paraId="37D0F8DA" w15:done="0"/>
   <w15:commentEx w15:paraId="0352A135" w15:done="0"/>
-  <w15:commentEx w15:paraId="0CC74AE2" w15:done="0"/>
   <w15:commentEx w15:paraId="7D8B3C12" w15:done="0"/>
 </w15:commentsEx>
 </file>
 
+<file path=word/commentsExtensible.xml><?xml version="1.0" encoding="utf-8"?>
+<w16cex:commentsExtensible xmlns:wpc="http://schemas.microsoft.com/office/word/2010/wordprocessingCanvas" xmlns:cx="http://schemas.microsoft.com/office/drawing/2014/chartex" xmlns:cx1="http://schemas.microsoft.com/office/drawing/2015/9/8/chartex" xmlns:cx2="http://schemas.microsoft.com/office/drawing/2015/10/21/chartex" xmlns:cx3="http://schemas.microsoft.com/office/drawing/2016/5/9/chartex" xmlns:cx4="http://schemas.microsoft.com/office/drawing/2016/5/10/chartex" xmlns:cx5="http://schemas.microsoft.com/office/drawing/2016/5/11/chartex" xmlns:cx6="http://schemas.microsoft.com/office/drawing/2016/5/12/chartex" xmlns:cx7="http://schemas.microsoft.com/office/drawing/2016/5/13/chartex" xmlns:cx8="http://schemas.microsoft.com/office/drawing/2016/5/14/chartex" xmlns:mc="http://schemas.openxmlformats.org/markup-compatibility/2006" xmlns:aink="http://schemas.microsoft.com/office/drawing/2016/ink" xmlns:am3d="http://schemas.microsoft.com/office/drawing/2017/model3d" xmlns:o="urn:schemas-microsoft-com:office:office" xmlns:r="http://schemas.openxmlformats.org/officeDocument/2006/relationships" xmlns:m="http://schemas.openxmlformats.org/officeDocument/2006/math" xmlns:v="urn:schemas-microsoft-com:vml" xmlns:wp14="http://schemas.microsoft.com/office/word/2010/wordprocessingDrawing" xmlns:wp="http://schemas.openxmlformats.org/drawingml/2006/wordprocessingDrawing" xmlns:w10="urn:schemas-microsoft-com:office:word" xmlns:w="http://schemas.openxmlformats.org/wordprocessingml/2006/main" xmlns:w14="http://schemas.microsoft.com/office/word/2010/wordml" xmlns:w15="http://schemas.microsoft.com/office/word/2012/wordml" xmlns:w16cex="http://schemas.microsoft.com/office/word/2018/wordml/cex" xmlns:w16cid="http://schemas.microsoft.com/office/word/2016/wordml/cid" xmlns:w16="http://schemas.microsoft.com/office/word/2018/wordml" xmlns:w16se="http://schemas.microsoft.com/office/word/2015/wordml/symex" xmlns:wpg="http://schemas.microsoft.com/office/word/2010/wordprocessingGroup" xmlns:wpi="http://schemas.microsoft.com/office/word/2010/wordprocessingInk" xmlns:wne="http://schemas.microsoft.com/office/word/2006/wordml" xmlns:wps="http://schemas.microsoft.com/office/word/2010/wordprocessingShape" mc:Ignorable="w14 w15 w16se w16cid w16 w16cex wp14">
+  <w16cex:commentExtensible w16cex:durableId="24DCD8BE" w16cex:dateUtc="2021-09-03T23:24:00Z"/>
+</w16cex:commentsExtensible>
+</file>
+
+<file path=word/commentsIds.xml><?xml version="1.0" encoding="utf-8"?>
+<w16cid:commentsIds xmlns:wpc="http://schemas.microsoft.com/office/word/2010/wordprocessingCanvas" xmlns:cx="http://schemas.microsoft.com/office/drawing/2014/chartex" xmlns:cx1="http://schemas.microsoft.com/office/drawing/2015/9/8/chartex" xmlns:cx2="http://schemas.microsoft.com/office/drawing/2015/10/21/chartex" xmlns:cx3="http://schemas.microsoft.com/office/drawing/2016/5/9/chartex" xmlns:cx4="http://schemas.microsoft.com/office/drawing/2016/5/10/chartex" xmlns:cx5="http://schemas.microsoft.com/office/drawing/2016/5/11/chartex" xmlns:cx6="http://schemas.microsoft.com/office/drawing/2016/5/12/chartex" xmlns:cx7="http://schemas.microsoft.com/office/drawing/2016/5/13/chartex" xmlns:cx8="http://schemas.microsoft.com/office/drawing/2016/5/14/chartex" xmlns:mc="http://schemas.openxmlformats.org/markup-compatibility/2006" xmlns:aink="http://schemas.microsoft.com/office/drawing/2016/ink" xmlns:am3d="http://schemas.microsoft.com/office/drawing/2017/model3d" xmlns:o="urn:schemas-microsoft-com:office:office" xmlns:r="http://schemas.openxmlformats.org/officeDocument/2006/relationships" xmlns:m="http://schemas.openxmlformats.org/officeDocument/2006/math" xmlns:v="urn:schemas-microsoft-com:vml" xmlns:wp14="http://schemas.microsoft.com/office/word/2010/wordprocessingDrawing" xmlns:wp="http://schemas.openxmlformats.org/drawingml/2006/wordprocessingDrawing" xmlns:w10="urn:schemas-microsoft-com:office:word" xmlns:w="http://schemas.openxmlformats.org/wordprocessingml/2006/main" xmlns:w14="http://schemas.microsoft.com/office/word/2010/wordml" xmlns:w15="http://schemas.microsoft.com/office/word/2012/wordml" xmlns:w16cex="http://schemas.microsoft.com/office/word/2018/wordml/cex" xmlns:w16cid="http://schemas.microsoft.com/office/word/2016/wordml/cid" xmlns:w16="http://schemas.microsoft.com/office/word/2018/wordml" xmlns:w16se="http://schemas.microsoft.com/office/word/2015/wordml/symex" xmlns:wpg="http://schemas.microsoft.com/office/word/2010/wordprocessingGroup" xmlns:wpi="http://schemas.microsoft.com/office/word/2010/wordprocessingInk" xmlns:wne="http://schemas.microsoft.com/office/word/2006/wordml" xmlns:wps="http://schemas.microsoft.com/office/word/2010/wordprocessingShape" mc:Ignorable="w14 w15 w16se w16cid w16 w16cex wp14">
+  <w16cid:commentId w16cid:paraId="652A12E7" w16cid:durableId="24DCAD1C"/>
+  <w16cid:commentId w16cid:paraId="69C46A4F" w16cid:durableId="24DCD8BE"/>
+  <w16cid:commentId w16cid:paraId="4531F911" w16cid:durableId="24DCAD1E"/>
+  <w16cid:commentId w16cid:paraId="3BAA2CB5" w16cid:durableId="24DCAD1F"/>
+  <w16cid:commentId w16cid:paraId="3D0BA1BB" w16cid:durableId="24DCAD20"/>
+  <w16cid:commentId w16cid:paraId="37D0F8DA" w16cid:durableId="24DCAD21"/>
+  <w16cid:commentId w16cid:paraId="0352A135" w16cid:durableId="24DCAD22"/>
+  <w16cid:commentId w16cid:paraId="7D8B3C12" w16cid:durableId="24DCAD24"/>
+</w16cid:commentsIds>
+</file>
+
 <file path=word/endnotes.xml><?xml version="1.0" encoding="utf-8"?>
-<w:endnotes xmlns:wpc="http://schemas.microsoft.com/office/word/2010/wordprocessingCanvas" xmlns:cx="http://schemas.microsoft.com/office/drawing/2014/chartex" xmlns:cx1="http://schemas.microsoft.com/office/drawing/2015/9/8/chartex" xmlns:mc="http://schemas.openxmlformats.org/markup-compatibility/2006" xmlns:o="urn:schemas-microsoft-com:office:office" xmlns:r="http://schemas.openxmlformats.org/officeDocument/2006/relationships" xmlns:m="http://schemas.openxmlformats.org/officeDocument/2006/math" xmlns:v="urn:schemas-microsoft-com:vml" xmlns:wp14="http://schemas.microsoft.com/office/word/2010/wordprocessingDrawing" xmlns:wp="http://schemas.openxmlformats.org/drawingml/2006/wordprocessingDrawing" xmlns:w10="urn:schemas-microsoft-com:office:word" xmlns:w="http://schemas.openxmlformats.org/wordprocessingml/2006/main" xmlns:w14="http://schemas.microsoft.com/office/word/2010/wordml" xmlns:w15="http://schemas.microsoft.com/office/word/2012/wordml" xmlns:w16se="http://schemas.microsoft.com/office/word/2015/wordml/symex" xmlns:wpg="http://schemas.microsoft.com/office/word/2010/wordprocessingGroup" xmlns:wpi="http://schemas.microsoft.com/office/word/2010/wordprocessingInk" xmlns:wne="http://schemas.microsoft.com/office/word/2006/wordml" xmlns:wps="http://schemas.microsoft.com/office/word/2010/wordprocessingShape" mc:Ignorable="w14 w15 w16se wp14">
+<w:endnotes xmlns:wpc="http://schemas.microsoft.com/office/word/2010/wordprocessingCanvas" xmlns:cx="http://schemas.microsoft.com/office/drawing/2014/chartex" xmlns:cx1="http://schemas.microsoft.com/office/drawing/2015/9/8/chartex" xmlns:cx2="http://schemas.microsoft.com/office/drawing/2015/10/21/chartex" xmlns:cx3="http://schemas.microsoft.com/office/drawing/2016/5/9/chartex" xmlns:cx4="http://schemas.microsoft.com/office/drawing/2016/5/10/chartex" xmlns:cx5="http://schemas.microsoft.com/office/drawing/2016/5/11/chartex" xmlns:cx6="http://schemas.microsoft.com/office/drawing/2016/5/12/chartex" xmlns:cx7="http://schemas.microsoft.com/office/drawing/2016/5/13/chartex" xmlns:cx8="http://schemas.microsoft.com/office/drawing/2016/5/14/chartex" xmlns:mc="http://schemas.openxmlformats.org/markup-compatibility/2006" xmlns:aink="http://schemas.microsoft.com/office/drawing/2016/ink" xmlns:am3d="http://schemas.microsoft.com/office/drawing/2017/model3d" xmlns:o="urn:schemas-microsoft-com:office:office" xmlns:r="http://schemas.openxmlformats.org/officeDocument/2006/relationships" xmlns:m="http://schemas.openxmlformats.org/officeDocument/2006/math" xmlns:v="urn:schemas-microsoft-com:vml" xmlns:wp14="http://schemas.microsoft.com/office/word/2010/wordprocessingDrawing" xmlns:wp="http://schemas.openxmlformats.org/drawingml/2006/wordprocessingDrawing" xmlns:w10="urn:schemas-microsoft-com:office:word" xmlns:w="http://schemas.openxmlformats.org/wordprocessingml/2006/main" xmlns:w14="http://schemas.microsoft.com/office/word/2010/wordml" xmlns:w15="http://schemas.microsoft.com/office/word/2012/wordml" xmlns:w16cex="http://schemas.microsoft.com/office/word/2018/wordml/cex" xmlns:w16cid="http://schemas.microsoft.com/office/word/2016/wordml/cid" xmlns:w16="http://schemas.microsoft.com/office/word/2018/wordml" xmlns:w16se="http://schemas.microsoft.com/office/word/2015/wordml/symex" xmlns:wpg="http://schemas.microsoft.com/office/word/2010/wordprocessingGroup" xmlns:wpi="http://schemas.microsoft.com/office/word/2010/wordprocessingInk" xmlns:wne="http://schemas.microsoft.com/office/word/2006/wordml" xmlns:wps="http://schemas.microsoft.com/office/word/2010/wordprocessingShape" mc:Ignorable="w14 w15 w16se w16cid w16 w16cex wp14">
   <w:endnote w:type="separator" w:id="-1">
     <w:p>
       <w:pPr>
@@ -1442,7 +1486,7 @@
 </file>
 
 <file path=word/footer1.xml><?xml version="1.0" encoding="utf-8"?>
-<w:ftr xmlns:wpc="http://schemas.microsoft.com/office/word/2010/wordprocessingCanvas" xmlns:cx="http://schemas.microsoft.com/office/drawing/2014/chartex" xmlns:cx1="http://schemas.microsoft.com/office/drawing/2015/9/8/chartex" xmlns:mc="http://schemas.openxmlformats.org/markup-compatibility/2006" xmlns:o="urn:schemas-microsoft-com:office:office" xmlns:r="http://schemas.openxmlformats.org/officeDocument/2006/relationships" xmlns:m="http://schemas.openxmlformats.org/officeDocument/2006/math" xmlns:v="urn:schemas-microsoft-com:vml" xmlns:wp14="http://schemas.microsoft.com/office/word/2010/wordprocessingDrawing" xmlns:wp="http://schemas.openxmlformats.org/drawingml/2006/wordprocessingDrawing" xmlns:w10="urn:schemas-microsoft-com:office:word" xmlns:w="http://schemas.openxmlformats.org/wordprocessingml/2006/main" xmlns:w14="http://schemas.microsoft.com/office/word/2010/wordml" xmlns:w15="http://schemas.microsoft.com/office/word/2012/wordml" xmlns:w16se="http://schemas.microsoft.com/office/word/2015/wordml/symex" xmlns:wpg="http://schemas.microsoft.com/office/word/2010/wordprocessingGroup" xmlns:wpi="http://schemas.microsoft.com/office/word/2010/wordprocessingInk" xmlns:wne="http://schemas.microsoft.com/office/word/2006/wordml" xmlns:wps="http://schemas.microsoft.com/office/word/2010/wordprocessingShape" mc:Ignorable="w14 w15 w16se wp14">
+<w:ftr xmlns:wpc="http://schemas.microsoft.com/office/word/2010/wordprocessingCanvas" xmlns:cx="http://schemas.microsoft.com/office/drawing/2014/chartex" xmlns:cx1="http://schemas.microsoft.com/office/drawing/2015/9/8/chartex" xmlns:cx2="http://schemas.microsoft.com/office/drawing/2015/10/21/chartex" xmlns:cx3="http://schemas.microsoft.com/office/drawing/2016/5/9/chartex" xmlns:cx4="http://schemas.microsoft.com/office/drawing/2016/5/10/chartex" xmlns:cx5="http://schemas.microsoft.com/office/drawing/2016/5/11/chartex" xmlns:cx6="http://schemas.microsoft.com/office/drawing/2016/5/12/chartex" xmlns:cx7="http://schemas.microsoft.com/office/drawing/2016/5/13/chartex" xmlns:cx8="http://schemas.microsoft.com/office/drawing/2016/5/14/chartex" xmlns:mc="http://schemas.openxmlformats.org/markup-compatibility/2006" xmlns:aink="http://schemas.microsoft.com/office/drawing/2016/ink" xmlns:am3d="http://schemas.microsoft.com/office/drawing/2017/model3d" xmlns:o="urn:schemas-microsoft-com:office:office" xmlns:r="http://schemas.openxmlformats.org/officeDocument/2006/relationships" xmlns:m="http://schemas.openxmlformats.org/officeDocument/2006/math" xmlns:v="urn:schemas-microsoft-com:vml" xmlns:wp14="http://schemas.microsoft.com/office/word/2010/wordprocessingDrawing" xmlns:wp="http://schemas.openxmlformats.org/drawingml/2006/wordprocessingDrawing" xmlns:w10="urn:schemas-microsoft-com:office:word" xmlns:w="http://schemas.openxmlformats.org/wordprocessingml/2006/main" xmlns:w14="http://schemas.microsoft.com/office/word/2010/wordml" xmlns:w15="http://schemas.microsoft.com/office/word/2012/wordml" xmlns:w16cex="http://schemas.microsoft.com/office/word/2018/wordml/cex" xmlns:w16cid="http://schemas.microsoft.com/office/word/2016/wordml/cid" xmlns:w16="http://schemas.microsoft.com/office/word/2018/wordml" xmlns:w16se="http://schemas.microsoft.com/office/word/2015/wordml/symex" xmlns:wpg="http://schemas.microsoft.com/office/word/2010/wordprocessingGroup" xmlns:wpi="http://schemas.microsoft.com/office/word/2010/wordprocessingInk" xmlns:wne="http://schemas.microsoft.com/office/word/2006/wordml" xmlns:wps="http://schemas.microsoft.com/office/word/2010/wordprocessingShape" mc:Ignorable="w14 w15 w16se w16cid w16 w16cex wp14">
   <w:sdt>
     <w:sdtPr>
       <w:id w:val="-471601083"/>
@@ -1495,7 +1539,7 @@
 </file>
 
 <file path=word/footnotes.xml><?xml version="1.0" encoding="utf-8"?>
-<w:footnotes xmlns:wpc="http://schemas.microsoft.com/office/word/2010/wordprocessingCanvas" xmlns:cx="http://schemas.microsoft.com/office/drawing/2014/chartex" xmlns:cx1="http://schemas.microsoft.com/office/drawing/2015/9/8/chartex" xmlns:mc="http://schemas.openxmlformats.org/markup-compatibility/2006" xmlns:o="urn:schemas-microsoft-com:office:office" xmlns:r="http://schemas.openxmlformats.org/officeDocument/2006/relationships" xmlns:m="http://schemas.openxmlformats.org/officeDocument/2006/math" xmlns:v="urn:schemas-microsoft-com:vml" xmlns:wp14="http://schemas.microsoft.com/office/word/2010/wordprocessingDrawing" xmlns:wp="http://schemas.openxmlformats.org/drawingml/2006/wordprocessingDrawing" xmlns:w10="urn:schemas-microsoft-com:office:word" xmlns:w="http://schemas.openxmlformats.org/wordprocessingml/2006/main" xmlns:w14="http://schemas.microsoft.com/office/word/2010/wordml" xmlns:w15="http://schemas.microsoft.com/office/word/2012/wordml" xmlns:w16se="http://schemas.microsoft.com/office/word/2015/wordml/symex" xmlns:wpg="http://schemas.microsoft.com/office/word/2010/wordprocessingGroup" xmlns:wpi="http://schemas.microsoft.com/office/word/2010/wordprocessingInk" xmlns:wne="http://schemas.microsoft.com/office/word/2006/wordml" xmlns:wps="http://schemas.microsoft.com/office/word/2010/wordprocessingShape" mc:Ignorable="w14 w15 w16se wp14">
+<w:footnotes xmlns:wpc="http://schemas.microsoft.com/office/word/2010/wordprocessingCanvas" xmlns:cx="http://schemas.microsoft.com/office/drawing/2014/chartex" xmlns:cx1="http://schemas.microsoft.com/office/drawing/2015/9/8/chartex" xmlns:cx2="http://schemas.microsoft.com/office/drawing/2015/10/21/chartex" xmlns:cx3="http://schemas.microsoft.com/office/drawing/2016/5/9/chartex" xmlns:cx4="http://schemas.microsoft.com/office/drawing/2016/5/10/chartex" xmlns:cx5="http://schemas.microsoft.com/office/drawing/2016/5/11/chartex" xmlns:cx6="http://schemas.microsoft.com/office/drawing/2016/5/12/chartex" xmlns:cx7="http://schemas.microsoft.com/office/drawing/2016/5/13/chartex" xmlns:cx8="http://schemas.microsoft.com/office/drawing/2016/5/14/chartex" xmlns:mc="http://schemas.openxmlformats.org/markup-compatibility/2006" xmlns:aink="http://schemas.microsoft.com/office/drawing/2016/ink" xmlns:am3d="http://schemas.microsoft.com/office/drawing/2017/model3d" xmlns:o="urn:schemas-microsoft-com:office:office" xmlns:r="http://schemas.openxmlformats.org/officeDocument/2006/relationships" xmlns:m="http://schemas.openxmlformats.org/officeDocument/2006/math" xmlns:v="urn:schemas-microsoft-com:vml" xmlns:wp14="http://schemas.microsoft.com/office/word/2010/wordprocessingDrawing" xmlns:wp="http://schemas.openxmlformats.org/drawingml/2006/wordprocessingDrawing" xmlns:w10="urn:schemas-microsoft-com:office:word" xmlns:w="http://schemas.openxmlformats.org/wordprocessingml/2006/main" xmlns:w14="http://schemas.microsoft.com/office/word/2010/wordml" xmlns:w15="http://schemas.microsoft.com/office/word/2012/wordml" xmlns:w16cex="http://schemas.microsoft.com/office/word/2018/wordml/cex" xmlns:w16cid="http://schemas.microsoft.com/office/word/2016/wordml/cid" xmlns:w16="http://schemas.microsoft.com/office/word/2018/wordml" xmlns:w16se="http://schemas.microsoft.com/office/word/2015/wordml/symex" xmlns:wpg="http://schemas.microsoft.com/office/word/2010/wordprocessingGroup" xmlns:wpi="http://schemas.microsoft.com/office/word/2010/wordprocessingInk" xmlns:wne="http://schemas.microsoft.com/office/word/2006/wordml" xmlns:wps="http://schemas.microsoft.com/office/word/2010/wordprocessingShape" mc:Ignorable="w14 w15 w16se w16cid w16 w16cex wp14">
   <w:footnote w:type="separator" w:id="-1">
     <w:p>
       <w:pPr>
@@ -1520,24 +1564,150 @@
 </file>
 
 <file path=word/header1.xml><?xml version="1.0" encoding="utf-8"?>
-<w:hdr xmlns:wpc="http://schemas.microsoft.com/office/word/2010/wordprocessingCanvas" xmlns:cx="http://schemas.microsoft.com/office/drawing/2014/chartex" xmlns:cx1="http://schemas.microsoft.com/office/drawing/2015/9/8/chartex" xmlns:mc="http://schemas.openxmlformats.org/markup-compatibility/2006" xmlns:o="urn:schemas-microsoft-com:office:office" xmlns:r="http://schemas.openxmlformats.org/officeDocument/2006/relationships" xmlns:m="http://schemas.openxmlformats.org/officeDocument/2006/math" xmlns:v="urn:schemas-microsoft-com:vml" xmlns:wp14="http://schemas.microsoft.com/office/word/2010/wordprocessingDrawing" xmlns:wp="http://schemas.openxmlformats.org/drawingml/2006/wordprocessingDrawing" xmlns:w10="urn:schemas-microsoft-com:office:word" xmlns:w="http://schemas.openxmlformats.org/wordprocessingml/2006/main" xmlns:w14="http://schemas.microsoft.com/office/word/2010/wordml" xmlns:w15="http://schemas.microsoft.com/office/word/2012/wordml" xmlns:w16se="http://schemas.microsoft.com/office/word/2015/wordml/symex" xmlns:wpg="http://schemas.microsoft.com/office/word/2010/wordprocessingGroup" xmlns:wpi="http://schemas.microsoft.com/office/word/2010/wordprocessingInk" xmlns:wne="http://schemas.microsoft.com/office/word/2006/wordml" xmlns:wps="http://schemas.microsoft.com/office/word/2010/wordprocessingShape" mc:Ignorable="w14 w15 w16se wp14">
+<w:hdr xmlns:wpc="http://schemas.microsoft.com/office/word/2010/wordprocessingCanvas" xmlns:cx="http://schemas.microsoft.com/office/drawing/2014/chartex" xmlns:cx1="http://schemas.microsoft.com/office/drawing/2015/9/8/chartex" xmlns:cx2="http://schemas.microsoft.com/office/drawing/2015/10/21/chartex" xmlns:cx3="http://schemas.microsoft.com/office/drawing/2016/5/9/chartex" xmlns:cx4="http://schemas.microsoft.com/office/drawing/2016/5/10/chartex" xmlns:cx5="http://schemas.microsoft.com/office/drawing/2016/5/11/chartex" xmlns:cx6="http://schemas.microsoft.com/office/drawing/2016/5/12/chartex" xmlns:cx7="http://schemas.microsoft.com/office/drawing/2016/5/13/chartex" xmlns:cx8="http://schemas.microsoft.com/office/drawing/2016/5/14/chartex" xmlns:mc="http://schemas.openxmlformats.org/markup-compatibility/2006" xmlns:aink="http://schemas.microsoft.com/office/drawing/2016/ink" xmlns:am3d="http://schemas.microsoft.com/office/drawing/2017/model3d" xmlns:o="urn:schemas-microsoft-com:office:office" xmlns:r="http://schemas.openxmlformats.org/officeDocument/2006/relationships" xmlns:m="http://schemas.openxmlformats.org/officeDocument/2006/math" xmlns:v="urn:schemas-microsoft-com:vml" xmlns:wp14="http://schemas.microsoft.com/office/word/2010/wordprocessingDrawing" xmlns:wp="http://schemas.openxmlformats.org/drawingml/2006/wordprocessingDrawing" xmlns:w10="urn:schemas-microsoft-com:office:word" xmlns:w="http://schemas.openxmlformats.org/wordprocessingml/2006/main" xmlns:w14="http://schemas.microsoft.com/office/word/2010/wordml" xmlns:w15="http://schemas.microsoft.com/office/word/2012/wordml" xmlns:w16cex="http://schemas.microsoft.com/office/word/2018/wordml/cex" xmlns:w16cid="http://schemas.microsoft.com/office/word/2016/wordml/cid" xmlns:w16="http://schemas.microsoft.com/office/word/2018/wordml" xmlns:w16se="http://schemas.microsoft.com/office/word/2015/wordml/symex" xmlns:wpg="http://schemas.microsoft.com/office/word/2010/wordprocessingGroup" xmlns:wpi="http://schemas.microsoft.com/office/word/2010/wordprocessingInk" xmlns:wne="http://schemas.microsoft.com/office/word/2006/wordml" xmlns:wps="http://schemas.microsoft.com/office/word/2010/wordprocessingShape" mc:Ignorable="w14 w15 w16se w16cid w16 w16cex wp14">
   <w:p>
     <w:pPr>
       <w:pStyle w:val="Header"/>
     </w:pPr>
     <w:r>
-      <w:t>Student names: Nghia Dang</w:t>
+      <w:t xml:space="preserve">Student names: </w:t>
+    </w:r>
+  </w:p>
+  <w:p>
+    <w:pPr>
+      <w:pStyle w:val="Header"/>
+    </w:pPr>
+    <w:r>
+      <w:t>Nghia Dang</w:t>
     </w:r>
     <w:r>
       <w:t xml:space="preserve"> 11504520</w:t>
     </w:r>
   </w:p>
+  <w:p>
+    <w:pPr>
+      <w:pStyle w:val="Header"/>
+    </w:pPr>
+  </w:p>
 </w:hdr>
 </file>
 
 <file path=word/numbering.xml><?xml version="1.0" encoding="utf-8"?>
-<w:numbering xmlns:wpc="http://schemas.microsoft.com/office/word/2010/wordprocessingCanvas" xmlns:cx="http://schemas.microsoft.com/office/drawing/2014/chartex" xmlns:cx1="http://schemas.microsoft.com/office/drawing/2015/9/8/chartex" xmlns:mc="http://schemas.openxmlformats.org/markup-compatibility/2006" xmlns:o="urn:schemas-microsoft-com:office:office" xmlns:r="http://schemas.openxmlformats.org/officeDocument/2006/relationships" xmlns:m="http://schemas.openxmlformats.org/officeDocument/2006/math" xmlns:v="urn:schemas-microsoft-com:vml" xmlns:wp14="http://schemas.microsoft.com/office/word/2010/wordprocessingDrawing" xmlns:wp="http://schemas.openxmlformats.org/drawingml/2006/wordprocessingDrawing" xmlns:w10="urn:schemas-microsoft-com:office:word" xmlns:w="http://schemas.openxmlformats.org/wordprocessingml/2006/main" xmlns:w14="http://schemas.microsoft.com/office/word/2010/wordml" xmlns:w15="http://schemas.microsoft.com/office/word/2012/wordml" xmlns:w16se="http://schemas.microsoft.com/office/word/2015/wordml/symex" xmlns:wpg="http://schemas.microsoft.com/office/word/2010/wordprocessingGroup" xmlns:wpi="http://schemas.microsoft.com/office/word/2010/wordprocessingInk" xmlns:wne="http://schemas.microsoft.com/office/word/2006/wordml" xmlns:wps="http://schemas.microsoft.com/office/word/2010/wordprocessingShape" mc:Ignorable="w14 w15 w16se wp14">
+<w:numbering xmlns:wpc="http://schemas.microsoft.com/office/word/2010/wordprocessingCanvas" xmlns:cx="http://schemas.microsoft.com/office/drawing/2014/chartex" xmlns:cx1="http://schemas.microsoft.com/office/drawing/2015/9/8/chartex" xmlns:cx2="http://schemas.microsoft.com/office/drawing/2015/10/21/chartex" xmlns:cx3="http://schemas.microsoft.com/office/drawing/2016/5/9/chartex" xmlns:cx4="http://schemas.microsoft.com/office/drawing/2016/5/10/chartex" xmlns:cx5="http://schemas.microsoft.com/office/drawing/2016/5/11/chartex" xmlns:cx6="http://schemas.microsoft.com/office/drawing/2016/5/12/chartex" xmlns:cx7="http://schemas.microsoft.com/office/drawing/2016/5/13/chartex" xmlns:cx8="http://schemas.microsoft.com/office/drawing/2016/5/14/chartex" xmlns:mc="http://schemas.openxmlformats.org/markup-compatibility/2006" xmlns:aink="http://schemas.microsoft.com/office/drawing/2016/ink" xmlns:am3d="http://schemas.microsoft.com/office/drawing/2017/model3d" xmlns:o="urn:schemas-microsoft-com:office:office" xmlns:r="http://schemas.openxmlformats.org/officeDocument/2006/relationships" xmlns:m="http://schemas.openxmlformats.org/officeDocument/2006/math" xmlns:v="urn:schemas-microsoft-com:vml" xmlns:wp14="http://schemas.microsoft.com/office/word/2010/wordprocessingDrawing" xmlns:wp="http://schemas.openxmlformats.org/drawingml/2006/wordprocessingDrawing" xmlns:w10="urn:schemas-microsoft-com:office:word" xmlns:w="http://schemas.openxmlformats.org/wordprocessingml/2006/main" xmlns:w14="http://schemas.microsoft.com/office/word/2010/wordml" xmlns:w15="http://schemas.microsoft.com/office/word/2012/wordml" xmlns:w16cex="http://schemas.microsoft.com/office/word/2018/wordml/cex" xmlns:w16cid="http://schemas.microsoft.com/office/word/2016/wordml/cid" xmlns:w16="http://schemas.microsoft.com/office/word/2018/wordml" xmlns:w16se="http://schemas.microsoft.com/office/word/2015/wordml/symex" xmlns:wpg="http://schemas.microsoft.com/office/word/2010/wordprocessingGroup" xmlns:wpi="http://schemas.microsoft.com/office/word/2010/wordprocessingInk" xmlns:wne="http://schemas.microsoft.com/office/word/2006/wordml" xmlns:wps="http://schemas.microsoft.com/office/word/2010/wordprocessingShape" mc:Ignorable="w14 w15 w16se w16cid w16 w16cex wp14">
   <w:abstractNum w:abstractNumId="0" w15:restartNumberingAfterBreak="0">
+    <w:nsid w:val="0B4C1A07"/>
+    <w:multiLevelType w:val="hybridMultilevel"/>
+    <w:tmpl w:val="5A1408BC"/>
+    <w:lvl w:ilvl="0" w:tplc="04090001">
+      <w:start w:val="1"/>
+      <w:numFmt w:val="bullet"/>
+      <w:lvlText w:val=""/>
+      <w:lvlJc w:val="left"/>
+      <w:pPr>
+        <w:ind w:left="720" w:hanging="360"/>
+      </w:pPr>
+      <w:rPr>
+        <w:rFonts w:ascii="Symbol" w:hAnsi="Symbol" w:hint="default"/>
+      </w:rPr>
+    </w:lvl>
+    <w:lvl w:ilvl="1" w:tplc="04090003" w:tentative="1">
+      <w:start w:val="1"/>
+      <w:numFmt w:val="bullet"/>
+      <w:lvlText w:val="o"/>
+      <w:lvlJc w:val="left"/>
+      <w:pPr>
+        <w:ind w:left="1440" w:hanging="360"/>
+      </w:pPr>
+      <w:rPr>
+        <w:rFonts w:ascii="Courier New" w:hAnsi="Courier New" w:cs="Courier New" w:hint="default"/>
+      </w:rPr>
+    </w:lvl>
+    <w:lvl w:ilvl="2" w:tplc="04090005" w:tentative="1">
+      <w:start w:val="1"/>
+      <w:numFmt w:val="bullet"/>
+      <w:lvlText w:val=""/>
+      <w:lvlJc w:val="left"/>
+      <w:pPr>
+        <w:ind w:left="2160" w:hanging="360"/>
+      </w:pPr>
+      <w:rPr>
+        <w:rFonts w:ascii="Wingdings" w:hAnsi="Wingdings" w:hint="default"/>
+      </w:rPr>
+    </w:lvl>
+    <w:lvl w:ilvl="3" w:tplc="04090001" w:tentative="1">
+      <w:start w:val="1"/>
+      <w:numFmt w:val="bullet"/>
+      <w:lvlText w:val=""/>
+      <w:lvlJc w:val="left"/>
+      <w:pPr>
+        <w:ind w:left="2880" w:hanging="360"/>
+      </w:pPr>
+      <w:rPr>
+        <w:rFonts w:ascii="Symbol" w:hAnsi="Symbol" w:hint="default"/>
+      </w:rPr>
+    </w:lvl>
+    <w:lvl w:ilvl="4" w:tplc="04090003" w:tentative="1">
+      <w:start w:val="1"/>
+      <w:numFmt w:val="bullet"/>
+      <w:lvlText w:val="o"/>
+      <w:lvlJc w:val="left"/>
+      <w:pPr>
+        <w:ind w:left="3600" w:hanging="360"/>
+      </w:pPr>
+      <w:rPr>
+        <w:rFonts w:ascii="Courier New" w:hAnsi="Courier New" w:cs="Courier New" w:hint="default"/>
+      </w:rPr>
+    </w:lvl>
+    <w:lvl w:ilvl="5" w:tplc="04090005" w:tentative="1">
+      <w:start w:val="1"/>
+      <w:numFmt w:val="bullet"/>
+      <w:lvlText w:val=""/>
+      <w:lvlJc w:val="left"/>
+      <w:pPr>
+        <w:ind w:left="4320" w:hanging="360"/>
+      </w:pPr>
+      <w:rPr>
+        <w:rFonts w:ascii="Wingdings" w:hAnsi="Wingdings" w:hint="default"/>
+      </w:rPr>
+    </w:lvl>
+    <w:lvl w:ilvl="6" w:tplc="04090001" w:tentative="1">
+      <w:start w:val="1"/>
+      <w:numFmt w:val="bullet"/>
+      <w:lvlText w:val=""/>
+      <w:lvlJc w:val="left"/>
+      <w:pPr>
+        <w:ind w:left="5040" w:hanging="360"/>
+      </w:pPr>
+      <w:rPr>
+        <w:rFonts w:ascii="Symbol" w:hAnsi="Symbol" w:hint="default"/>
+      </w:rPr>
+    </w:lvl>
+    <w:lvl w:ilvl="7" w:tplc="04090003" w:tentative="1">
+      <w:start w:val="1"/>
+      <w:numFmt w:val="bullet"/>
+      <w:lvlText w:val="o"/>
+      <w:lvlJc w:val="left"/>
+      <w:pPr>
+        <w:ind w:left="5760" w:hanging="360"/>
+      </w:pPr>
+      <w:rPr>
+        <w:rFonts w:ascii="Courier New" w:hAnsi="Courier New" w:cs="Courier New" w:hint="default"/>
+      </w:rPr>
+    </w:lvl>
+    <w:lvl w:ilvl="8" w:tplc="04090005" w:tentative="1">
+      <w:start w:val="1"/>
+      <w:numFmt w:val="bullet"/>
+      <w:lvlText w:val=""/>
+      <w:lvlJc w:val="left"/>
+      <w:pPr>
+        <w:ind w:left="6480" w:hanging="360"/>
+      </w:pPr>
+      <w:rPr>
+        <w:rFonts w:ascii="Wingdings" w:hAnsi="Wingdings" w:hint="default"/>
+      </w:rPr>
+    </w:lvl>
+  </w:abstractNum>
+  <w:abstractNum w:abstractNumId="1" w15:restartNumberingAfterBreak="0">
     <w:nsid w:val="33AF0904"/>
     <w:multiLevelType w:val="hybridMultilevel"/>
     <w:tmpl w:val="13D40368"/>
@@ -1650,7 +1820,7 @@
       </w:rPr>
     </w:lvl>
   </w:abstractNum>
-  <w:abstractNum w:abstractNumId="1" w15:restartNumberingAfterBreak="0">
+  <w:abstractNum w:abstractNumId="2" w15:restartNumberingAfterBreak="0">
     <w:nsid w:val="381B2F62"/>
     <w:multiLevelType w:val="hybridMultilevel"/>
     <w:tmpl w:val="FCE478D2"/>
@@ -1763,7 +1933,7 @@
       </w:rPr>
     </w:lvl>
   </w:abstractNum>
-  <w:abstractNum w:abstractNumId="2" w15:restartNumberingAfterBreak="0">
+  <w:abstractNum w:abstractNumId="3" w15:restartNumberingAfterBreak="0">
     <w:nsid w:val="53245F5D"/>
     <w:multiLevelType w:val="hybridMultilevel"/>
     <w:tmpl w:val="7D8E3BA2"/>
@@ -1876,7 +2046,7 @@
       </w:rPr>
     </w:lvl>
   </w:abstractNum>
-  <w:abstractNum w:abstractNumId="3" w15:restartNumberingAfterBreak="0">
+  <w:abstractNum w:abstractNumId="4" w15:restartNumberingAfterBreak="0">
     <w:nsid w:val="67A56654"/>
     <w:multiLevelType w:val="hybridMultilevel"/>
     <w:tmpl w:val="7F88F0C2"/>
@@ -1965,10 +2135,10 @@
       </w:pPr>
     </w:lvl>
   </w:abstractNum>
-  <w:abstractNum w:abstractNumId="4" w15:restartNumberingAfterBreak="0">
+  <w:abstractNum w:abstractNumId="5" w15:restartNumberingAfterBreak="0">
     <w:nsid w:val="783D1258"/>
     <w:multiLevelType w:val="hybridMultilevel"/>
-    <w:tmpl w:val="01A8CBAA"/>
+    <w:tmpl w:val="B53E8EB8"/>
     <w:lvl w:ilvl="0" w:tplc="04090001">
       <w:start w:val="1"/>
       <w:numFmt w:val="bullet"/>
@@ -2017,7 +2187,7 @@
         <w:rFonts w:ascii="Symbol" w:hAnsi="Symbol" w:hint="default"/>
       </w:rPr>
     </w:lvl>
-    <w:lvl w:ilvl="4" w:tplc="04090003" w:tentative="1">
+    <w:lvl w:ilvl="4" w:tplc="04090003">
       <w:start w:val="1"/>
       <w:numFmt w:val="bullet"/>
       <w:lvlText w:val="o"/>
@@ -2079,33 +2249,39 @@
     </w:lvl>
   </w:abstractNum>
   <w:num w:numId="1">
+    <w:abstractNumId w:val="5"/>
+  </w:num>
+  <w:num w:numId="2">
+    <w:abstractNumId w:val="2"/>
+  </w:num>
+  <w:num w:numId="3">
+    <w:abstractNumId w:val="1"/>
+  </w:num>
+  <w:num w:numId="4">
+    <w:abstractNumId w:val="3"/>
+  </w:num>
+  <w:num w:numId="5">
     <w:abstractNumId w:val="4"/>
   </w:num>
-  <w:num w:numId="2">
-    <w:abstractNumId w:val="1"/>
-  </w:num>
-  <w:num w:numId="3">
+  <w:num w:numId="6">
     <w:abstractNumId w:val="0"/>
-  </w:num>
-  <w:num w:numId="4">
-    <w:abstractNumId w:val="2"/>
-  </w:num>
-  <w:num w:numId="5">
-    <w:abstractNumId w:val="3"/>
   </w:num>
 </w:numbering>
 </file>
 
 <file path=word/people.xml><?xml version="1.0" encoding="utf-8"?>
-<w15:people xmlns:wpc="http://schemas.microsoft.com/office/word/2010/wordprocessingCanvas" xmlns:cx="http://schemas.microsoft.com/office/drawing/2014/chartex" xmlns:cx1="http://schemas.microsoft.com/office/drawing/2015/9/8/chartex" xmlns:mc="http://schemas.openxmlformats.org/markup-compatibility/2006" xmlns:o="urn:schemas-microsoft-com:office:office" xmlns:r="http://schemas.openxmlformats.org/officeDocument/2006/relationships" xmlns:m="http://schemas.openxmlformats.org/officeDocument/2006/math" xmlns:v="urn:schemas-microsoft-com:vml" xmlns:wp14="http://schemas.microsoft.com/office/word/2010/wordprocessingDrawing" xmlns:wp="http://schemas.openxmlformats.org/drawingml/2006/wordprocessingDrawing" xmlns:w10="urn:schemas-microsoft-com:office:word" xmlns:w="http://schemas.openxmlformats.org/wordprocessingml/2006/main" xmlns:w14="http://schemas.microsoft.com/office/word/2010/wordml" xmlns:w15="http://schemas.microsoft.com/office/word/2012/wordml" xmlns:w16se="http://schemas.microsoft.com/office/word/2015/wordml/symex" xmlns:wpg="http://schemas.microsoft.com/office/word/2010/wordprocessingGroup" xmlns:wpi="http://schemas.microsoft.com/office/word/2010/wordprocessingInk" xmlns:wne="http://schemas.microsoft.com/office/word/2006/wordml" xmlns:wps="http://schemas.microsoft.com/office/word/2010/wordprocessingShape" mc:Ignorable="w14 w15 w16se wp14">
+<w15:people xmlns:wpc="http://schemas.microsoft.com/office/word/2010/wordprocessingCanvas" xmlns:cx="http://schemas.microsoft.com/office/drawing/2014/chartex" xmlns:cx1="http://schemas.microsoft.com/office/drawing/2015/9/8/chartex" xmlns:cx2="http://schemas.microsoft.com/office/drawing/2015/10/21/chartex" xmlns:cx3="http://schemas.microsoft.com/office/drawing/2016/5/9/chartex" xmlns:cx4="http://schemas.microsoft.com/office/drawing/2016/5/10/chartex" xmlns:cx5="http://schemas.microsoft.com/office/drawing/2016/5/11/chartex" xmlns:cx6="http://schemas.microsoft.com/office/drawing/2016/5/12/chartex" xmlns:cx7="http://schemas.microsoft.com/office/drawing/2016/5/13/chartex" xmlns:cx8="http://schemas.microsoft.com/office/drawing/2016/5/14/chartex" xmlns:mc="http://schemas.openxmlformats.org/markup-compatibility/2006" xmlns:aink="http://schemas.microsoft.com/office/drawing/2016/ink" xmlns:am3d="http://schemas.microsoft.com/office/drawing/2017/model3d" xmlns:o="urn:schemas-microsoft-com:office:office" xmlns:r="http://schemas.openxmlformats.org/officeDocument/2006/relationships" xmlns:m="http://schemas.openxmlformats.org/officeDocument/2006/math" xmlns:v="urn:schemas-microsoft-com:vml" xmlns:wp14="http://schemas.microsoft.com/office/word/2010/wordprocessingDrawing" xmlns:wp="http://schemas.openxmlformats.org/drawingml/2006/wordprocessingDrawing" xmlns:w10="urn:schemas-microsoft-com:office:word" xmlns:w="http://schemas.openxmlformats.org/wordprocessingml/2006/main" xmlns:w14="http://schemas.microsoft.com/office/word/2010/wordml" xmlns:w15="http://schemas.microsoft.com/office/word/2012/wordml" xmlns:w16cex="http://schemas.microsoft.com/office/word/2018/wordml/cex" xmlns:w16cid="http://schemas.microsoft.com/office/word/2016/wordml/cid" xmlns:w16="http://schemas.microsoft.com/office/word/2018/wordml" xmlns:w16se="http://schemas.microsoft.com/office/word/2015/wordml/symex" xmlns:wpg="http://schemas.microsoft.com/office/word/2010/wordprocessingGroup" xmlns:wpi="http://schemas.microsoft.com/office/word/2010/wordprocessingInk" xmlns:wne="http://schemas.microsoft.com/office/word/2006/wordml" xmlns:wps="http://schemas.microsoft.com/office/word/2010/wordprocessingShape" mc:Ignorable="w14 w15 w16se w16cid w16 w16cex wp14">
   <w15:person w15:author="Dang, Nghia">
     <w15:presenceInfo w15:providerId="None" w15:userId="Dang, Nghia"/>
+  </w15:person>
+  <w15:person w15:author="Dang, Nghia [2]">
+    <w15:presenceInfo w15:providerId="AD" w15:userId="S::NghiaDang2@my.unt.edu::a6f1a127-893b-43c2-aa9f-a72a9a2212ae"/>
   </w15:person>
 </w15:people>
 </file>
 
 <file path=word/styles.xml><?xml version="1.0" encoding="utf-8"?>
-<w:styles xmlns:mc="http://schemas.openxmlformats.org/markup-compatibility/2006" xmlns:r="http://schemas.openxmlformats.org/officeDocument/2006/relationships" xmlns:w="http://schemas.openxmlformats.org/wordprocessingml/2006/main" xmlns:w14="http://schemas.microsoft.com/office/word/2010/wordml" xmlns:w15="http://schemas.microsoft.com/office/word/2012/wordml" xmlns:w16se="http://schemas.microsoft.com/office/word/2015/wordml/symex" mc:Ignorable="w14 w15 w16se">
+<w:styles xmlns:mc="http://schemas.openxmlformats.org/markup-compatibility/2006" xmlns:r="http://schemas.openxmlformats.org/officeDocument/2006/relationships" xmlns:w="http://schemas.openxmlformats.org/wordprocessingml/2006/main" xmlns:w14="http://schemas.microsoft.com/office/word/2010/wordml" xmlns:w15="http://schemas.microsoft.com/office/word/2012/wordml" xmlns:w16cex="http://schemas.microsoft.com/office/word/2018/wordml/cex" xmlns:w16cid="http://schemas.microsoft.com/office/word/2016/wordml/cid" xmlns:w16="http://schemas.microsoft.com/office/word/2018/wordml" xmlns:w16se="http://schemas.microsoft.com/office/word/2015/wordml/symex" mc:Ignorable="w14 w15 w16se w16cid w16 w16cex">
   <w:docDefaults>
     <w:rPrDefault>
       <w:rPr>
@@ -2121,7 +2297,7 @@
       </w:pPr>
     </w:pPrDefault>
   </w:docDefaults>
-  <w:latentStyles w:defLockedState="0" w:defUIPriority="99" w:defSemiHidden="0" w:defUnhideWhenUsed="0" w:defQFormat="0" w:count="371">
+  <w:latentStyles w:defLockedState="0" w:defUIPriority="99" w:defSemiHidden="0" w:defUnhideWhenUsed="0" w:defQFormat="0" w:count="376">
     <w:lsdException w:name="Normal" w:uiPriority="0" w:qFormat="1"/>
     <w:lsdException w:name="heading 1" w:uiPriority="9" w:qFormat="1"/>
     <w:lsdException w:name="heading 2" w:semiHidden="1" w:uiPriority="9" w:unhideWhenUsed="1" w:qFormat="1"/>
@@ -2493,6 +2669,11 @@
     <w:lsdException w:name="List Table 5 Dark Accent 6" w:uiPriority="50"/>
     <w:lsdException w:name="List Table 6 Colorful Accent 6" w:uiPriority="51"/>
     <w:lsdException w:name="List Table 7 Colorful Accent 6" w:uiPriority="52"/>
+    <w:lsdException w:name="Mention" w:semiHidden="1" w:unhideWhenUsed="1"/>
+    <w:lsdException w:name="Smart Hyperlink" w:semiHidden="1" w:unhideWhenUsed="1"/>
+    <w:lsdException w:name="Hashtag" w:semiHidden="1" w:unhideWhenUsed="1"/>
+    <w:lsdException w:name="Unresolved Mention" w:semiHidden="1" w:unhideWhenUsed="1"/>
+    <w:lsdException w:name="Smart Link" w:semiHidden="1" w:unhideWhenUsed="1"/>
   </w:latentStyles>
   <w:style w:type="paragraph" w:default="1" w:styleId="Normal">
     <w:name w:val="Normal"/>

</xml_diff>

<commit_message>
Update note in Project 1
</commit_message>
<xml_diff>
--- a/Project1/Project 1 report.docx
+++ b/Project1/Project 1 report.docx
@@ -1,6 +1,6 @@
 
 <file path=word/document.xml><?xml version="1.0" encoding="utf-8"?>
-<w:document xmlns:wpc="http://schemas.microsoft.com/office/word/2010/wordprocessingCanvas" xmlns:cx="http://schemas.microsoft.com/office/drawing/2014/chartex" xmlns:cx1="http://schemas.microsoft.com/office/drawing/2015/9/8/chartex" xmlns:cx2="http://schemas.microsoft.com/office/drawing/2015/10/21/chartex" xmlns:cx3="http://schemas.microsoft.com/office/drawing/2016/5/9/chartex" xmlns:cx4="http://schemas.microsoft.com/office/drawing/2016/5/10/chartex" xmlns:cx5="http://schemas.microsoft.com/office/drawing/2016/5/11/chartex" xmlns:cx6="http://schemas.microsoft.com/office/drawing/2016/5/12/chartex" xmlns:cx7="http://schemas.microsoft.com/office/drawing/2016/5/13/chartex" xmlns:cx8="http://schemas.microsoft.com/office/drawing/2016/5/14/chartex" xmlns:mc="http://schemas.openxmlformats.org/markup-compatibility/2006" xmlns:aink="http://schemas.microsoft.com/office/drawing/2016/ink" xmlns:am3d="http://schemas.microsoft.com/office/drawing/2017/model3d" xmlns:o="urn:schemas-microsoft-com:office:office" xmlns:r="http://schemas.openxmlformats.org/officeDocument/2006/relationships" xmlns:m="http://schemas.openxmlformats.org/officeDocument/2006/math" xmlns:v="urn:schemas-microsoft-com:vml" xmlns:wp14="http://schemas.microsoft.com/office/word/2010/wordprocessingDrawing" xmlns:wp="http://schemas.openxmlformats.org/drawingml/2006/wordprocessingDrawing" xmlns:w10="urn:schemas-microsoft-com:office:word" xmlns:w="http://schemas.openxmlformats.org/wordprocessingml/2006/main" xmlns:w14="http://schemas.microsoft.com/office/word/2010/wordml" xmlns:w15="http://schemas.microsoft.com/office/word/2012/wordml" xmlns:w16cex="http://schemas.microsoft.com/office/word/2018/wordml/cex" xmlns:w16cid="http://schemas.microsoft.com/office/word/2016/wordml/cid" xmlns:w16="http://schemas.microsoft.com/office/word/2018/wordml" xmlns:w16se="http://schemas.microsoft.com/office/word/2015/wordml/symex" xmlns:wpg="http://schemas.microsoft.com/office/word/2010/wordprocessingGroup" xmlns:wpi="http://schemas.microsoft.com/office/word/2010/wordprocessingInk" xmlns:wne="http://schemas.microsoft.com/office/word/2006/wordml" xmlns:wps="http://schemas.microsoft.com/office/word/2010/wordprocessingShape" mc:Ignorable="w14 w15 w16se w16cid w16 w16cex wp14">
+<w:document xmlns:wpc="http://schemas.microsoft.com/office/word/2010/wordprocessingCanvas" xmlns:cx="http://schemas.microsoft.com/office/drawing/2014/chartex" xmlns:cx1="http://schemas.microsoft.com/office/drawing/2015/9/8/chartex" xmlns:mc="http://schemas.openxmlformats.org/markup-compatibility/2006" xmlns:o="urn:schemas-microsoft-com:office:office" xmlns:r="http://schemas.openxmlformats.org/officeDocument/2006/relationships" xmlns:m="http://schemas.openxmlformats.org/officeDocument/2006/math" xmlns:v="urn:schemas-microsoft-com:vml" xmlns:wp14="http://schemas.microsoft.com/office/word/2010/wordprocessingDrawing" xmlns:wp="http://schemas.openxmlformats.org/drawingml/2006/wordprocessingDrawing" xmlns:w10="urn:schemas-microsoft-com:office:word" xmlns:w="http://schemas.openxmlformats.org/wordprocessingml/2006/main" xmlns:w14="http://schemas.microsoft.com/office/word/2010/wordml" xmlns:w15="http://schemas.microsoft.com/office/word/2012/wordml" xmlns:w16se="http://schemas.microsoft.com/office/word/2015/wordml/symex" xmlns:wpg="http://schemas.microsoft.com/office/word/2010/wordprocessingGroup" xmlns:wpi="http://schemas.microsoft.com/office/word/2010/wordprocessingInk" xmlns:wne="http://schemas.microsoft.com/office/word/2006/wordml" xmlns:wps="http://schemas.microsoft.com/office/word/2010/wordprocessingShape" mc:Ignorable="w14 w15 w16se wp14">
   <w:body>
     <w:p>
       <w:pPr>
@@ -312,20 +312,24 @@
     <w:p>
       <w:pPr>
         <w:pStyle w:val="ListParagraph"/>
-        <w:spacing w:after="0" w:line="360" w:lineRule="auto"/>
-        <w:rPr>
-          <w:rFonts w:cs="Times New Roman"/>
-          <w:bCs/>
-          <w:color w:val="000000"/>
-        </w:rPr>
-      </w:pPr>
-      <w:r>
-        <w:rPr>
-          <w:rFonts w:cs="Times New Roman"/>
-          <w:bCs/>
-          <w:color w:val="000000"/>
-        </w:rPr>
-        <w:t>Data structure: list</w:t>
+        <w:numPr>
+          <w:ilvl w:val="1"/>
+          <w:numId w:val="1"/>
+        </w:numPr>
+        <w:spacing w:after="0" w:line="360" w:lineRule="auto"/>
+        <w:rPr>
+          <w:rFonts w:cs="Times New Roman"/>
+          <w:bCs/>
+          <w:color w:val="000000"/>
+        </w:rPr>
+      </w:pPr>
+      <w:r>
+        <w:rPr>
+          <w:rFonts w:cs="Times New Roman"/>
+          <w:bCs/>
+          <w:color w:val="000000"/>
+        </w:rPr>
+        <w:t>Data structure: list of tuples</w:t>
       </w:r>
     </w:p>
     <w:p>
@@ -348,15 +352,7 @@
           <w:bCs/>
           <w:color w:val="000000"/>
         </w:rPr>
-        <w:t>The first layer</w:t>
-      </w:r>
-      <w:r>
-        <w:rPr>
-          <w:rFonts w:cs="Times New Roman"/>
-          <w:bCs/>
-          <w:color w:val="000000"/>
-        </w:rPr>
-        <w:t>:</w:t>
+        <w:t>Shelf: The name of the shelf</w:t>
       </w:r>
     </w:p>
     <w:p>
@@ -379,15 +375,34 @@
           <w:bCs/>
           <w:color w:val="000000"/>
         </w:rPr>
-        <w:t>Data structure: tuple</w:t>
+        <w:t>Details: It contains all items that can be found in the specific shelf</w:t>
+      </w:r>
+    </w:p>
+    <w:p>
+      <w:pPr>
+        <w:spacing w:after="0" w:line="360" w:lineRule="auto"/>
+        <w:ind w:left="720"/>
+        <w:rPr>
+          <w:rFonts w:cs="Times New Roman"/>
+          <w:bCs/>
+          <w:color w:val="000000"/>
+        </w:rPr>
+      </w:pPr>
+      <w:r>
+        <w:rPr>
+          <w:rFonts w:cs="Times New Roman"/>
+          <w:bCs/>
+          <w:color w:val="000000"/>
+        </w:rPr>
+        <w:t xml:space="preserve">            Each tuple has:</w:t>
       </w:r>
     </w:p>
     <w:p>
       <w:pPr>
         <w:pStyle w:val="ListParagraph"/>
         <w:numPr>
-          <w:ilvl w:val="2"/>
-          <w:numId w:val="1"/>
+          <w:ilvl w:val="1"/>
+          <w:numId w:val="8"/>
         </w:numPr>
         <w:spacing w:after="0" w:line="360" w:lineRule="auto"/>
         <w:rPr>
@@ -402,15 +417,15 @@
           <w:bCs/>
           <w:color w:val="000000"/>
         </w:rPr>
-        <w:t>Shelf: The name of the shelf</w:t>
+        <w:t>Code of the item</w:t>
       </w:r>
     </w:p>
     <w:p>
       <w:pPr>
         <w:pStyle w:val="ListParagraph"/>
         <w:numPr>
-          <w:ilvl w:val="2"/>
-          <w:numId w:val="1"/>
+          <w:ilvl w:val="1"/>
+          <w:numId w:val="8"/>
         </w:numPr>
         <w:spacing w:after="0" w:line="360" w:lineRule="auto"/>
         <w:rPr>
@@ -425,99 +440,7 @@
           <w:bCs/>
           <w:color w:val="000000"/>
         </w:rPr>
-        <w:t>Details: It contains all items that can be found in the specific shelf</w:t>
-      </w:r>
-    </w:p>
-    <w:p>
-      <w:pPr>
-        <w:pStyle w:val="ListParagraph"/>
-        <w:numPr>
-          <w:ilvl w:val="3"/>
-          <w:numId w:val="1"/>
-        </w:numPr>
-        <w:spacing w:after="0" w:line="360" w:lineRule="auto"/>
-        <w:rPr>
-          <w:rFonts w:cs="Times New Roman"/>
-          <w:bCs/>
-          <w:color w:val="000000"/>
-        </w:rPr>
-      </w:pPr>
-      <w:r>
-        <w:rPr>
-          <w:rFonts w:cs="Times New Roman"/>
-          <w:bCs/>
-          <w:color w:val="000000"/>
-        </w:rPr>
-        <w:t>Data structure: list of tuples</w:t>
-      </w:r>
-    </w:p>
-    <w:p>
-      <w:pPr>
-        <w:pStyle w:val="ListParagraph"/>
-        <w:numPr>
-          <w:ilvl w:val="3"/>
-          <w:numId w:val="1"/>
-        </w:numPr>
-        <w:spacing w:after="0" w:line="360" w:lineRule="auto"/>
-        <w:rPr>
-          <w:rFonts w:cs="Times New Roman"/>
-          <w:bCs/>
-          <w:color w:val="000000"/>
-        </w:rPr>
-      </w:pPr>
-      <w:r>
-        <w:rPr>
-          <w:rFonts w:cs="Times New Roman"/>
-          <w:bCs/>
-          <w:color w:val="000000"/>
-        </w:rPr>
-        <w:t>Each tuple has:</w:t>
-      </w:r>
-    </w:p>
-    <w:p>
-      <w:pPr>
-        <w:pStyle w:val="ListParagraph"/>
-        <w:numPr>
-          <w:ilvl w:val="4"/>
-          <w:numId w:val="1"/>
-        </w:numPr>
-        <w:spacing w:after="0" w:line="360" w:lineRule="auto"/>
-        <w:rPr>
-          <w:rFonts w:cs="Times New Roman"/>
-          <w:bCs/>
-          <w:color w:val="000000"/>
-        </w:rPr>
-      </w:pPr>
-      <w:r>
-        <w:rPr>
-          <w:rFonts w:cs="Times New Roman"/>
-          <w:bCs/>
-          <w:color w:val="000000"/>
-        </w:rPr>
-        <w:t>Code of the item</w:t>
-      </w:r>
-    </w:p>
-    <w:p>
-      <w:pPr>
-        <w:pStyle w:val="ListParagraph"/>
-        <w:numPr>
-          <w:ilvl w:val="4"/>
-          <w:numId w:val="1"/>
-        </w:numPr>
-        <w:spacing w:after="0" w:line="360" w:lineRule="auto"/>
-        <w:rPr>
-          <w:rFonts w:cs="Times New Roman"/>
-          <w:bCs/>
-          <w:color w:val="000000"/>
-        </w:rPr>
-      </w:pPr>
-      <w:r>
-        <w:rPr>
-          <w:rFonts w:cs="Times New Roman"/>
-          <w:bCs/>
-          <w:color w:val="000000"/>
-        </w:rPr>
-        <w:t>Quantity of the item</w:t>
+        <w:t>Quantity of the item as a random number from 1 to random_quantity</w:t>
       </w:r>
     </w:p>
     <w:p>
@@ -822,7 +745,6 @@
           <w:bCs/>
           <w:color w:val="000000"/>
         </w:rPr>
-        <w:lastRenderedPageBreak/>
         <w:t>Initialization</w:t>
       </w:r>
     </w:p>
@@ -870,6 +792,7 @@
           <w:bCs/>
           <w:color w:val="000000"/>
         </w:rPr>
+        <w:lastRenderedPageBreak/>
         <w:t>peak around for shelves</w:t>
       </w:r>
       <w:commentRangeEnd w:id="7"/>
@@ -1034,23 +957,30 @@
         <w:pStyle w:val="ListParagraph"/>
         <w:numPr>
           <w:ilvl w:val="0"/>
-          <w:numId w:val="5"/>
+          <w:numId w:val="6"/>
         </w:numPr>
         <w:spacing w:after="0" w:line="360" w:lineRule="auto"/>
         <w:rPr>
           <w:rFonts w:cs="Times New Roman"/>
-          <w:bCs/>
-          <w:color w:val="000000"/>
-        </w:rPr>
-      </w:pPr>
-      <w:r>
-        <w:rPr>
-          <w:rFonts w:cs="Times New Roman"/>
-          <w:bCs/>
-          <w:color w:val="000000"/>
-        </w:rPr>
-        <w:t>It can be found in the code</w:t>
-      </w:r>
+          <w:color w:val="000000"/>
+        </w:rPr>
+      </w:pPr>
+      <w:r>
+        <w:rPr>
+          <w:rFonts w:cs="Times New Roman"/>
+          <w:color w:val="000000"/>
+        </w:rPr>
+        <w:t>For simplicity, we assume there is only one</w:t>
+      </w:r>
+      <w:r>
+        <w:rPr>
+          <w:rFonts w:cs="Times New Roman"/>
+          <w:color w:val="000000"/>
+        </w:rPr>
+        <w:t xml:space="preserve"> shelf the robot needs to go to in one order.</w:t>
+      </w:r>
+      <w:bookmarkStart w:id="8" w:name="_GoBack"/>
+      <w:bookmarkEnd w:id="8"/>
     </w:p>
     <w:p>
       <w:pPr>
@@ -1118,7 +1048,7 @@
           <w:bCs/>
           <w:color w:val="000000"/>
         </w:rPr>
-        <w:t>Demonstration: It is included in the approach part</w:t>
+        <w:t>It can be found in the code</w:t>
       </w:r>
     </w:p>
     <w:p>
@@ -1141,42 +1071,7 @@
           <w:bCs/>
           <w:color w:val="000000"/>
         </w:rPr>
-        <w:t>Reason 1: The difference between the map of a ware house to another. You can finish the job if all the shelves in the order are clustered close to the point P if you are lucky enough</w:t>
-      </w:r>
-    </w:p>
-    <w:p>
-      <w:pPr>
-        <w:pStyle w:val="ListParagraph"/>
-        <w:spacing w:after="0" w:line="360" w:lineRule="auto"/>
-        <w:rPr>
-          <w:rFonts w:cs="Times New Roman"/>
-          <w:bCs/>
-          <w:color w:val="000000"/>
-        </w:rPr>
-      </w:pPr>
-      <w:r>
-        <w:rPr>
-          <w:rFonts w:cs="Times New Roman"/>
-          <w:bCs/>
-          <w:color w:val="000000"/>
-        </w:rPr>
-        <w:t xml:space="preserve">Reason 2: The randomness of the robot’s </w:t>
-      </w:r>
-      <w:r>
-        <w:rPr>
-          <w:rFonts w:cs="Times New Roman"/>
-          <w:bCs/>
-          <w:color w:val="000000"/>
-        </w:rPr>
-        <w:t>choice</w:t>
-      </w:r>
-      <w:r>
-        <w:rPr>
-          <w:rFonts w:cs="Times New Roman"/>
-          <w:bCs/>
-          <w:color w:val="000000"/>
-        </w:rPr>
-        <w:t xml:space="preserve"> when there is more than one neighboring shelf or no shelf</w:t>
+        <w:t>Demonstration: It is included in the approach part</w:t>
       </w:r>
     </w:p>
     <w:p>
@@ -1199,6 +1094,64 @@
           <w:bCs/>
           <w:color w:val="000000"/>
         </w:rPr>
+        <w:t>Reason 1: The difference between the map of a ware house to another. You can finish the job if all the shelves in the order are clustered close to the point P if you are lucky enough</w:t>
+      </w:r>
+    </w:p>
+    <w:p>
+      <w:pPr>
+        <w:pStyle w:val="ListParagraph"/>
+        <w:spacing w:after="0" w:line="360" w:lineRule="auto"/>
+        <w:rPr>
+          <w:rFonts w:cs="Times New Roman"/>
+          <w:bCs/>
+          <w:color w:val="000000"/>
+        </w:rPr>
+      </w:pPr>
+      <w:r>
+        <w:rPr>
+          <w:rFonts w:cs="Times New Roman"/>
+          <w:bCs/>
+          <w:color w:val="000000"/>
+        </w:rPr>
+        <w:t xml:space="preserve">Reason 2: The randomness of the robot’s </w:t>
+      </w:r>
+      <w:r>
+        <w:rPr>
+          <w:rFonts w:cs="Times New Roman"/>
+          <w:bCs/>
+          <w:color w:val="000000"/>
+        </w:rPr>
+        <w:t>choice</w:t>
+      </w:r>
+      <w:r>
+        <w:rPr>
+          <w:rFonts w:cs="Times New Roman"/>
+          <w:bCs/>
+          <w:color w:val="000000"/>
+        </w:rPr>
+        <w:t xml:space="preserve"> when there is more than one neighboring shelf or no shelf</w:t>
+      </w:r>
+    </w:p>
+    <w:p>
+      <w:pPr>
+        <w:pStyle w:val="ListParagraph"/>
+        <w:numPr>
+          <w:ilvl w:val="0"/>
+          <w:numId w:val="5"/>
+        </w:numPr>
+        <w:spacing w:after="0" w:line="360" w:lineRule="auto"/>
+        <w:rPr>
+          <w:rFonts w:cs="Times New Roman"/>
+          <w:bCs/>
+          <w:color w:val="000000"/>
+        </w:rPr>
+      </w:pPr>
+      <w:r>
+        <w:rPr>
+          <w:rFonts w:cs="Times New Roman"/>
+          <w:bCs/>
+          <w:color w:val="000000"/>
+        </w:rPr>
         <w:t>Data structure: It is included in the approach part</w:t>
       </w:r>
     </w:p>
@@ -1222,8 +1175,8 @@
       </w:pPr>
     </w:p>
     <w:sectPr>
-      <w:headerReference w:type="default" r:id="rId11"/>
-      <w:footerReference w:type="default" r:id="rId12"/>
+      <w:headerReference w:type="default" r:id="rId9"/>
+      <w:footerReference w:type="default" r:id="rId10"/>
       <w:pgSz w:w="11907" w:h="16840" w:code="9"/>
       <w:pgMar w:top="1440" w:right="1440" w:bottom="1440" w:left="1440" w:header="720" w:footer="720" w:gutter="0"/>
       <w:cols w:space="720"/>
@@ -1234,7 +1187,7 @@
 </file>
 
 <file path=word/comments.xml><?xml version="1.0" encoding="utf-8"?>
-<w:comments xmlns:wpc="http://schemas.microsoft.com/office/word/2010/wordprocessingCanvas" xmlns:cx="http://schemas.microsoft.com/office/drawing/2014/chartex" xmlns:cx1="http://schemas.microsoft.com/office/drawing/2015/9/8/chartex" xmlns:cx2="http://schemas.microsoft.com/office/drawing/2015/10/21/chartex" xmlns:cx3="http://schemas.microsoft.com/office/drawing/2016/5/9/chartex" xmlns:cx4="http://schemas.microsoft.com/office/drawing/2016/5/10/chartex" xmlns:cx5="http://schemas.microsoft.com/office/drawing/2016/5/11/chartex" xmlns:cx6="http://schemas.microsoft.com/office/drawing/2016/5/12/chartex" xmlns:cx7="http://schemas.microsoft.com/office/drawing/2016/5/13/chartex" xmlns:cx8="http://schemas.microsoft.com/office/drawing/2016/5/14/chartex" xmlns:mc="http://schemas.openxmlformats.org/markup-compatibility/2006" xmlns:aink="http://schemas.microsoft.com/office/drawing/2016/ink" xmlns:am3d="http://schemas.microsoft.com/office/drawing/2017/model3d" xmlns:o="urn:schemas-microsoft-com:office:office" xmlns:r="http://schemas.openxmlformats.org/officeDocument/2006/relationships" xmlns:m="http://schemas.openxmlformats.org/officeDocument/2006/math" xmlns:v="urn:schemas-microsoft-com:vml" xmlns:wp14="http://schemas.microsoft.com/office/word/2010/wordprocessingDrawing" xmlns:wp="http://schemas.openxmlformats.org/drawingml/2006/wordprocessingDrawing" xmlns:w10="urn:schemas-microsoft-com:office:word" xmlns:w="http://schemas.openxmlformats.org/wordprocessingml/2006/main" xmlns:w14="http://schemas.microsoft.com/office/word/2010/wordml" xmlns:w15="http://schemas.microsoft.com/office/word/2012/wordml" xmlns:w16cex="http://schemas.microsoft.com/office/word/2018/wordml/cex" xmlns:w16cid="http://schemas.microsoft.com/office/word/2016/wordml/cid" xmlns:w16="http://schemas.microsoft.com/office/word/2018/wordml" xmlns:w16se="http://schemas.microsoft.com/office/word/2015/wordml/symex" xmlns:wpg="http://schemas.microsoft.com/office/word/2010/wordprocessingGroup" xmlns:wpi="http://schemas.microsoft.com/office/word/2010/wordprocessingInk" xmlns:wne="http://schemas.microsoft.com/office/word/2006/wordml" xmlns:wps="http://schemas.microsoft.com/office/word/2010/wordprocessingShape" mc:Ignorable="w14 w15 w16se w16cid w16 w16cex wp14">
+<w:comments xmlns:wpc="http://schemas.microsoft.com/office/word/2010/wordprocessingCanvas" xmlns:cx="http://schemas.microsoft.com/office/drawing/2014/chartex" xmlns:cx1="http://schemas.microsoft.com/office/drawing/2015/9/8/chartex" xmlns:mc="http://schemas.openxmlformats.org/markup-compatibility/2006" xmlns:o="urn:schemas-microsoft-com:office:office" xmlns:r="http://schemas.openxmlformats.org/officeDocument/2006/relationships" xmlns:m="http://schemas.openxmlformats.org/officeDocument/2006/math" xmlns:v="urn:schemas-microsoft-com:vml" xmlns:wp14="http://schemas.microsoft.com/office/word/2010/wordprocessingDrawing" xmlns:wp="http://schemas.openxmlformats.org/drawingml/2006/wordprocessingDrawing" xmlns:w10="urn:schemas-microsoft-com:office:word" xmlns:w="http://schemas.openxmlformats.org/wordprocessingml/2006/main" xmlns:w14="http://schemas.microsoft.com/office/word/2010/wordml" xmlns:w15="http://schemas.microsoft.com/office/word/2012/wordml" xmlns:w16se="http://schemas.microsoft.com/office/word/2015/wordml/symex" xmlns:wpg="http://schemas.microsoft.com/office/word/2010/wordprocessingGroup" xmlns:wpi="http://schemas.microsoft.com/office/word/2010/wordprocessingInk" xmlns:wne="http://schemas.microsoft.com/office/word/2006/wordml" xmlns:wps="http://schemas.microsoft.com/office/word/2010/wordprocessingShape" mc:Ignorable="w14 w15 w16se wp14">
   <w:comment w:id="0" w:author="Dang, Nghia" w:date="2021-09-02T14:22:00Z" w:initials="DN">
     <w:p>
       <w:pPr>
@@ -1305,7 +1258,7 @@
           <w:bCs/>
           <w:color w:val="000000"/>
         </w:rPr>
-        <w:t xml:space="preserve">Approach: </w:t>
+        <w:t xml:space="preserve"> </w:t>
       </w:r>
       <w:r>
         <w:rPr>
@@ -1342,9 +1295,6 @@
         <w:annotationRef/>
       </w:r>
       <w:r>
-        <w:t xml:space="preserve">Approach: </w:t>
-      </w:r>
-      <w:r>
         <w:t>I</w:t>
       </w:r>
       <w:r>
@@ -1367,7 +1317,7 @@
         <w:annotationRef/>
       </w:r>
       <w:r>
-        <w:t>Approach: For the purpose of analysis</w:t>
+        <w:t xml:space="preserve"> For the purpose of analysis</w:t>
       </w:r>
     </w:p>
   </w:comment>
@@ -1383,7 +1333,7 @@
         <w:annotationRef/>
       </w:r>
       <w:r>
-        <w:t>Approach: To determine the randomness of the robot’s next direction</w:t>
+        <w:t>To determine the randomness of the robot’s next direction</w:t>
       </w:r>
     </w:p>
   </w:comment>
@@ -1399,7 +1349,7 @@
         <w:annotationRef/>
       </w:r>
       <w:r>
-        <w:t xml:space="preserve">Approach: </w:t>
+        <w:t xml:space="preserve"> </w:t>
       </w:r>
       <w:r>
         <w:t>It is s</w:t>
@@ -1421,7 +1371,7 @@
         <w:annotationRef/>
       </w:r>
       <w:r>
-        <w:t>Approach: Help make a decision where to go next</w:t>
+        <w:t>Help make a decision where to go next</w:t>
       </w:r>
     </w:p>
   </w:comment>
@@ -1429,7 +1379,7 @@
 </file>
 
 <file path=word/commentsExtended.xml><?xml version="1.0" encoding="utf-8"?>
-<w15:commentsEx xmlns:wpc="http://schemas.microsoft.com/office/word/2010/wordprocessingCanvas" xmlns:cx="http://schemas.microsoft.com/office/drawing/2014/chartex" xmlns:cx1="http://schemas.microsoft.com/office/drawing/2015/9/8/chartex" xmlns:cx2="http://schemas.microsoft.com/office/drawing/2015/10/21/chartex" xmlns:cx3="http://schemas.microsoft.com/office/drawing/2016/5/9/chartex" xmlns:cx4="http://schemas.microsoft.com/office/drawing/2016/5/10/chartex" xmlns:cx5="http://schemas.microsoft.com/office/drawing/2016/5/11/chartex" xmlns:cx6="http://schemas.microsoft.com/office/drawing/2016/5/12/chartex" xmlns:cx7="http://schemas.microsoft.com/office/drawing/2016/5/13/chartex" xmlns:cx8="http://schemas.microsoft.com/office/drawing/2016/5/14/chartex" xmlns:mc="http://schemas.openxmlformats.org/markup-compatibility/2006" xmlns:aink="http://schemas.microsoft.com/office/drawing/2016/ink" xmlns:am3d="http://schemas.microsoft.com/office/drawing/2017/model3d" xmlns:o="urn:schemas-microsoft-com:office:office" xmlns:r="http://schemas.openxmlformats.org/officeDocument/2006/relationships" xmlns:m="http://schemas.openxmlformats.org/officeDocument/2006/math" xmlns:v="urn:schemas-microsoft-com:vml" xmlns:wp14="http://schemas.microsoft.com/office/word/2010/wordprocessingDrawing" xmlns:wp="http://schemas.openxmlformats.org/drawingml/2006/wordprocessingDrawing" xmlns:w10="urn:schemas-microsoft-com:office:word" xmlns:w="http://schemas.openxmlformats.org/wordprocessingml/2006/main" xmlns:w14="http://schemas.microsoft.com/office/word/2010/wordml" xmlns:w15="http://schemas.microsoft.com/office/word/2012/wordml" xmlns:w16cex="http://schemas.microsoft.com/office/word/2018/wordml/cex" xmlns:w16cid="http://schemas.microsoft.com/office/word/2016/wordml/cid" xmlns:w16="http://schemas.microsoft.com/office/word/2018/wordml" xmlns:w16se="http://schemas.microsoft.com/office/word/2015/wordml/symex" xmlns:wpg="http://schemas.microsoft.com/office/word/2010/wordprocessingGroup" xmlns:wpi="http://schemas.microsoft.com/office/word/2010/wordprocessingInk" xmlns:wne="http://schemas.microsoft.com/office/word/2006/wordml" xmlns:wps="http://schemas.microsoft.com/office/word/2010/wordprocessingShape" mc:Ignorable="w14 w15 w16se w16cid w16 w16cex wp14">
+<w15:commentsEx xmlns:wpc="http://schemas.microsoft.com/office/word/2010/wordprocessingCanvas" xmlns:cx="http://schemas.microsoft.com/office/drawing/2014/chartex" xmlns:cx1="http://schemas.microsoft.com/office/drawing/2015/9/8/chartex" xmlns:mc="http://schemas.openxmlformats.org/markup-compatibility/2006" xmlns:o="urn:schemas-microsoft-com:office:office" xmlns:r="http://schemas.openxmlformats.org/officeDocument/2006/relationships" xmlns:m="http://schemas.openxmlformats.org/officeDocument/2006/math" xmlns:v="urn:schemas-microsoft-com:vml" xmlns:wp14="http://schemas.microsoft.com/office/word/2010/wordprocessingDrawing" xmlns:wp="http://schemas.openxmlformats.org/drawingml/2006/wordprocessingDrawing" xmlns:w10="urn:schemas-microsoft-com:office:word" xmlns:w="http://schemas.openxmlformats.org/wordprocessingml/2006/main" xmlns:w14="http://schemas.microsoft.com/office/word/2010/wordml" xmlns:w15="http://schemas.microsoft.com/office/word/2012/wordml" xmlns:w16se="http://schemas.microsoft.com/office/word/2015/wordml/symex" xmlns:wpg="http://schemas.microsoft.com/office/word/2010/wordprocessingGroup" xmlns:wpi="http://schemas.microsoft.com/office/word/2010/wordprocessingInk" xmlns:wne="http://schemas.microsoft.com/office/word/2006/wordml" xmlns:wps="http://schemas.microsoft.com/office/word/2010/wordprocessingShape" mc:Ignorable="w14 w15 w16se wp14">
   <w15:commentEx w15:paraId="652A12E7" w15:done="0"/>
   <w15:commentEx w15:paraId="69C46A4F" w15:done="0"/>
   <w15:commentEx w15:paraId="4531F911" w15:done="0"/>
@@ -1461,7 +1411,7 @@
 </file>
 
 <file path=word/endnotes.xml><?xml version="1.0" encoding="utf-8"?>
-<w:endnotes xmlns:wpc="http://schemas.microsoft.com/office/word/2010/wordprocessingCanvas" xmlns:cx="http://schemas.microsoft.com/office/drawing/2014/chartex" xmlns:cx1="http://schemas.microsoft.com/office/drawing/2015/9/8/chartex" xmlns:cx2="http://schemas.microsoft.com/office/drawing/2015/10/21/chartex" xmlns:cx3="http://schemas.microsoft.com/office/drawing/2016/5/9/chartex" xmlns:cx4="http://schemas.microsoft.com/office/drawing/2016/5/10/chartex" xmlns:cx5="http://schemas.microsoft.com/office/drawing/2016/5/11/chartex" xmlns:cx6="http://schemas.microsoft.com/office/drawing/2016/5/12/chartex" xmlns:cx7="http://schemas.microsoft.com/office/drawing/2016/5/13/chartex" xmlns:cx8="http://schemas.microsoft.com/office/drawing/2016/5/14/chartex" xmlns:mc="http://schemas.openxmlformats.org/markup-compatibility/2006" xmlns:aink="http://schemas.microsoft.com/office/drawing/2016/ink" xmlns:am3d="http://schemas.microsoft.com/office/drawing/2017/model3d" xmlns:o="urn:schemas-microsoft-com:office:office" xmlns:r="http://schemas.openxmlformats.org/officeDocument/2006/relationships" xmlns:m="http://schemas.openxmlformats.org/officeDocument/2006/math" xmlns:v="urn:schemas-microsoft-com:vml" xmlns:wp14="http://schemas.microsoft.com/office/word/2010/wordprocessingDrawing" xmlns:wp="http://schemas.openxmlformats.org/drawingml/2006/wordprocessingDrawing" xmlns:w10="urn:schemas-microsoft-com:office:word" xmlns:w="http://schemas.openxmlformats.org/wordprocessingml/2006/main" xmlns:w14="http://schemas.microsoft.com/office/word/2010/wordml" xmlns:w15="http://schemas.microsoft.com/office/word/2012/wordml" xmlns:w16cex="http://schemas.microsoft.com/office/word/2018/wordml/cex" xmlns:w16cid="http://schemas.microsoft.com/office/word/2016/wordml/cid" xmlns:w16="http://schemas.microsoft.com/office/word/2018/wordml" xmlns:w16se="http://schemas.microsoft.com/office/word/2015/wordml/symex" xmlns:wpg="http://schemas.microsoft.com/office/word/2010/wordprocessingGroup" xmlns:wpi="http://schemas.microsoft.com/office/word/2010/wordprocessingInk" xmlns:wne="http://schemas.microsoft.com/office/word/2006/wordml" xmlns:wps="http://schemas.microsoft.com/office/word/2010/wordprocessingShape" mc:Ignorable="w14 w15 w16se w16cid w16 w16cex wp14">
+<w:endnotes xmlns:wpc="http://schemas.microsoft.com/office/word/2010/wordprocessingCanvas" xmlns:cx="http://schemas.microsoft.com/office/drawing/2014/chartex" xmlns:cx1="http://schemas.microsoft.com/office/drawing/2015/9/8/chartex" xmlns:mc="http://schemas.openxmlformats.org/markup-compatibility/2006" xmlns:o="urn:schemas-microsoft-com:office:office" xmlns:r="http://schemas.openxmlformats.org/officeDocument/2006/relationships" xmlns:m="http://schemas.openxmlformats.org/officeDocument/2006/math" xmlns:v="urn:schemas-microsoft-com:vml" xmlns:wp14="http://schemas.microsoft.com/office/word/2010/wordprocessingDrawing" xmlns:wp="http://schemas.openxmlformats.org/drawingml/2006/wordprocessingDrawing" xmlns:w10="urn:schemas-microsoft-com:office:word" xmlns:w="http://schemas.openxmlformats.org/wordprocessingml/2006/main" xmlns:w14="http://schemas.microsoft.com/office/word/2010/wordml" xmlns:w15="http://schemas.microsoft.com/office/word/2012/wordml" xmlns:w16se="http://schemas.microsoft.com/office/word/2015/wordml/symex" xmlns:wpg="http://schemas.microsoft.com/office/word/2010/wordprocessingGroup" xmlns:wpi="http://schemas.microsoft.com/office/word/2010/wordprocessingInk" xmlns:wne="http://schemas.microsoft.com/office/word/2006/wordml" xmlns:wps="http://schemas.microsoft.com/office/word/2010/wordprocessingShape" mc:Ignorable="w14 w15 w16se wp14">
   <w:endnote w:type="separator" w:id="-1">
     <w:p>
       <w:pPr>
@@ -1486,7 +1436,7 @@
 </file>
 
 <file path=word/footer1.xml><?xml version="1.0" encoding="utf-8"?>
-<w:ftr xmlns:wpc="http://schemas.microsoft.com/office/word/2010/wordprocessingCanvas" xmlns:cx="http://schemas.microsoft.com/office/drawing/2014/chartex" xmlns:cx1="http://schemas.microsoft.com/office/drawing/2015/9/8/chartex" xmlns:cx2="http://schemas.microsoft.com/office/drawing/2015/10/21/chartex" xmlns:cx3="http://schemas.microsoft.com/office/drawing/2016/5/9/chartex" xmlns:cx4="http://schemas.microsoft.com/office/drawing/2016/5/10/chartex" xmlns:cx5="http://schemas.microsoft.com/office/drawing/2016/5/11/chartex" xmlns:cx6="http://schemas.microsoft.com/office/drawing/2016/5/12/chartex" xmlns:cx7="http://schemas.microsoft.com/office/drawing/2016/5/13/chartex" xmlns:cx8="http://schemas.microsoft.com/office/drawing/2016/5/14/chartex" xmlns:mc="http://schemas.openxmlformats.org/markup-compatibility/2006" xmlns:aink="http://schemas.microsoft.com/office/drawing/2016/ink" xmlns:am3d="http://schemas.microsoft.com/office/drawing/2017/model3d" xmlns:o="urn:schemas-microsoft-com:office:office" xmlns:r="http://schemas.openxmlformats.org/officeDocument/2006/relationships" xmlns:m="http://schemas.openxmlformats.org/officeDocument/2006/math" xmlns:v="urn:schemas-microsoft-com:vml" xmlns:wp14="http://schemas.microsoft.com/office/word/2010/wordprocessingDrawing" xmlns:wp="http://schemas.openxmlformats.org/drawingml/2006/wordprocessingDrawing" xmlns:w10="urn:schemas-microsoft-com:office:word" xmlns:w="http://schemas.openxmlformats.org/wordprocessingml/2006/main" xmlns:w14="http://schemas.microsoft.com/office/word/2010/wordml" xmlns:w15="http://schemas.microsoft.com/office/word/2012/wordml" xmlns:w16cex="http://schemas.microsoft.com/office/word/2018/wordml/cex" xmlns:w16cid="http://schemas.microsoft.com/office/word/2016/wordml/cid" xmlns:w16="http://schemas.microsoft.com/office/word/2018/wordml" xmlns:w16se="http://schemas.microsoft.com/office/word/2015/wordml/symex" xmlns:wpg="http://schemas.microsoft.com/office/word/2010/wordprocessingGroup" xmlns:wpi="http://schemas.microsoft.com/office/word/2010/wordprocessingInk" xmlns:wne="http://schemas.microsoft.com/office/word/2006/wordml" xmlns:wps="http://schemas.microsoft.com/office/word/2010/wordprocessingShape" mc:Ignorable="w14 w15 w16se w16cid w16 w16cex wp14">
+<w:ftr xmlns:wpc="http://schemas.microsoft.com/office/word/2010/wordprocessingCanvas" xmlns:cx="http://schemas.microsoft.com/office/drawing/2014/chartex" xmlns:cx1="http://schemas.microsoft.com/office/drawing/2015/9/8/chartex" xmlns:mc="http://schemas.openxmlformats.org/markup-compatibility/2006" xmlns:o="urn:schemas-microsoft-com:office:office" xmlns:r="http://schemas.openxmlformats.org/officeDocument/2006/relationships" xmlns:m="http://schemas.openxmlformats.org/officeDocument/2006/math" xmlns:v="urn:schemas-microsoft-com:vml" xmlns:wp14="http://schemas.microsoft.com/office/word/2010/wordprocessingDrawing" xmlns:wp="http://schemas.openxmlformats.org/drawingml/2006/wordprocessingDrawing" xmlns:w10="urn:schemas-microsoft-com:office:word" xmlns:w="http://schemas.openxmlformats.org/wordprocessingml/2006/main" xmlns:w14="http://schemas.microsoft.com/office/word/2010/wordml" xmlns:w15="http://schemas.microsoft.com/office/word/2012/wordml" xmlns:w16se="http://schemas.microsoft.com/office/word/2015/wordml/symex" xmlns:wpg="http://schemas.microsoft.com/office/word/2010/wordprocessingGroup" xmlns:wpi="http://schemas.microsoft.com/office/word/2010/wordprocessingInk" xmlns:wne="http://schemas.microsoft.com/office/word/2006/wordml" xmlns:wps="http://schemas.microsoft.com/office/word/2010/wordprocessingShape" mc:Ignorable="w14 w15 w16se wp14">
   <w:sdt>
     <w:sdtPr>
       <w:id w:val="-471601083"/>
@@ -1539,7 +1489,7 @@
 </file>
 
 <file path=word/footnotes.xml><?xml version="1.0" encoding="utf-8"?>
-<w:footnotes xmlns:wpc="http://schemas.microsoft.com/office/word/2010/wordprocessingCanvas" xmlns:cx="http://schemas.microsoft.com/office/drawing/2014/chartex" xmlns:cx1="http://schemas.microsoft.com/office/drawing/2015/9/8/chartex" xmlns:cx2="http://schemas.microsoft.com/office/drawing/2015/10/21/chartex" xmlns:cx3="http://schemas.microsoft.com/office/drawing/2016/5/9/chartex" xmlns:cx4="http://schemas.microsoft.com/office/drawing/2016/5/10/chartex" xmlns:cx5="http://schemas.microsoft.com/office/drawing/2016/5/11/chartex" xmlns:cx6="http://schemas.microsoft.com/office/drawing/2016/5/12/chartex" xmlns:cx7="http://schemas.microsoft.com/office/drawing/2016/5/13/chartex" xmlns:cx8="http://schemas.microsoft.com/office/drawing/2016/5/14/chartex" xmlns:mc="http://schemas.openxmlformats.org/markup-compatibility/2006" xmlns:aink="http://schemas.microsoft.com/office/drawing/2016/ink" xmlns:am3d="http://schemas.microsoft.com/office/drawing/2017/model3d" xmlns:o="urn:schemas-microsoft-com:office:office" xmlns:r="http://schemas.openxmlformats.org/officeDocument/2006/relationships" xmlns:m="http://schemas.openxmlformats.org/officeDocument/2006/math" xmlns:v="urn:schemas-microsoft-com:vml" xmlns:wp14="http://schemas.microsoft.com/office/word/2010/wordprocessingDrawing" xmlns:wp="http://schemas.openxmlformats.org/drawingml/2006/wordprocessingDrawing" xmlns:w10="urn:schemas-microsoft-com:office:word" xmlns:w="http://schemas.openxmlformats.org/wordprocessingml/2006/main" xmlns:w14="http://schemas.microsoft.com/office/word/2010/wordml" xmlns:w15="http://schemas.microsoft.com/office/word/2012/wordml" xmlns:w16cex="http://schemas.microsoft.com/office/word/2018/wordml/cex" xmlns:w16cid="http://schemas.microsoft.com/office/word/2016/wordml/cid" xmlns:w16="http://schemas.microsoft.com/office/word/2018/wordml" xmlns:w16se="http://schemas.microsoft.com/office/word/2015/wordml/symex" xmlns:wpg="http://schemas.microsoft.com/office/word/2010/wordprocessingGroup" xmlns:wpi="http://schemas.microsoft.com/office/word/2010/wordprocessingInk" xmlns:wne="http://schemas.microsoft.com/office/word/2006/wordml" xmlns:wps="http://schemas.microsoft.com/office/word/2010/wordprocessingShape" mc:Ignorable="w14 w15 w16se w16cid w16 w16cex wp14">
+<w:footnotes xmlns:wpc="http://schemas.microsoft.com/office/word/2010/wordprocessingCanvas" xmlns:cx="http://schemas.microsoft.com/office/drawing/2014/chartex" xmlns:cx1="http://schemas.microsoft.com/office/drawing/2015/9/8/chartex" xmlns:mc="http://schemas.openxmlformats.org/markup-compatibility/2006" xmlns:o="urn:schemas-microsoft-com:office:office" xmlns:r="http://schemas.openxmlformats.org/officeDocument/2006/relationships" xmlns:m="http://schemas.openxmlformats.org/officeDocument/2006/math" xmlns:v="urn:schemas-microsoft-com:vml" xmlns:wp14="http://schemas.microsoft.com/office/word/2010/wordprocessingDrawing" xmlns:wp="http://schemas.openxmlformats.org/drawingml/2006/wordprocessingDrawing" xmlns:w10="urn:schemas-microsoft-com:office:word" xmlns:w="http://schemas.openxmlformats.org/wordprocessingml/2006/main" xmlns:w14="http://schemas.microsoft.com/office/word/2010/wordml" xmlns:w15="http://schemas.microsoft.com/office/word/2012/wordml" xmlns:w16se="http://schemas.microsoft.com/office/word/2015/wordml/symex" xmlns:wpg="http://schemas.microsoft.com/office/word/2010/wordprocessingGroup" xmlns:wpi="http://schemas.microsoft.com/office/word/2010/wordprocessingInk" xmlns:wne="http://schemas.microsoft.com/office/word/2006/wordml" xmlns:wps="http://schemas.microsoft.com/office/word/2010/wordprocessingShape" mc:Ignorable="w14 w15 w16se wp14">
   <w:footnote w:type="separator" w:id="-1">
     <w:p>
       <w:pPr>
@@ -1564,7 +1514,7 @@
 </file>
 
 <file path=word/header1.xml><?xml version="1.0" encoding="utf-8"?>
-<w:hdr xmlns:wpc="http://schemas.microsoft.com/office/word/2010/wordprocessingCanvas" xmlns:cx="http://schemas.microsoft.com/office/drawing/2014/chartex" xmlns:cx1="http://schemas.microsoft.com/office/drawing/2015/9/8/chartex" xmlns:cx2="http://schemas.microsoft.com/office/drawing/2015/10/21/chartex" xmlns:cx3="http://schemas.microsoft.com/office/drawing/2016/5/9/chartex" xmlns:cx4="http://schemas.microsoft.com/office/drawing/2016/5/10/chartex" xmlns:cx5="http://schemas.microsoft.com/office/drawing/2016/5/11/chartex" xmlns:cx6="http://schemas.microsoft.com/office/drawing/2016/5/12/chartex" xmlns:cx7="http://schemas.microsoft.com/office/drawing/2016/5/13/chartex" xmlns:cx8="http://schemas.microsoft.com/office/drawing/2016/5/14/chartex" xmlns:mc="http://schemas.openxmlformats.org/markup-compatibility/2006" xmlns:aink="http://schemas.microsoft.com/office/drawing/2016/ink" xmlns:am3d="http://schemas.microsoft.com/office/drawing/2017/model3d" xmlns:o="urn:schemas-microsoft-com:office:office" xmlns:r="http://schemas.openxmlformats.org/officeDocument/2006/relationships" xmlns:m="http://schemas.openxmlformats.org/officeDocument/2006/math" xmlns:v="urn:schemas-microsoft-com:vml" xmlns:wp14="http://schemas.microsoft.com/office/word/2010/wordprocessingDrawing" xmlns:wp="http://schemas.openxmlformats.org/drawingml/2006/wordprocessingDrawing" xmlns:w10="urn:schemas-microsoft-com:office:word" xmlns:w="http://schemas.openxmlformats.org/wordprocessingml/2006/main" xmlns:w14="http://schemas.microsoft.com/office/word/2010/wordml" xmlns:w15="http://schemas.microsoft.com/office/word/2012/wordml" xmlns:w16cex="http://schemas.microsoft.com/office/word/2018/wordml/cex" xmlns:w16cid="http://schemas.microsoft.com/office/word/2016/wordml/cid" xmlns:w16="http://schemas.microsoft.com/office/word/2018/wordml" xmlns:w16se="http://schemas.microsoft.com/office/word/2015/wordml/symex" xmlns:wpg="http://schemas.microsoft.com/office/word/2010/wordprocessingGroup" xmlns:wpi="http://schemas.microsoft.com/office/word/2010/wordprocessingInk" xmlns:wne="http://schemas.microsoft.com/office/word/2006/wordml" xmlns:wps="http://schemas.microsoft.com/office/word/2010/wordprocessingShape" mc:Ignorable="w14 w15 w16se w16cid w16 w16cex wp14">
+<w:hdr xmlns:wpc="http://schemas.microsoft.com/office/word/2010/wordprocessingCanvas" xmlns:cx="http://schemas.microsoft.com/office/drawing/2014/chartex" xmlns:cx1="http://schemas.microsoft.com/office/drawing/2015/9/8/chartex" xmlns:mc="http://schemas.openxmlformats.org/markup-compatibility/2006" xmlns:o="urn:schemas-microsoft-com:office:office" xmlns:r="http://schemas.openxmlformats.org/officeDocument/2006/relationships" xmlns:m="http://schemas.openxmlformats.org/officeDocument/2006/math" xmlns:v="urn:schemas-microsoft-com:vml" xmlns:wp14="http://schemas.microsoft.com/office/word/2010/wordprocessingDrawing" xmlns:wp="http://schemas.openxmlformats.org/drawingml/2006/wordprocessingDrawing" xmlns:w10="urn:schemas-microsoft-com:office:word" xmlns:w="http://schemas.openxmlformats.org/wordprocessingml/2006/main" xmlns:w14="http://schemas.microsoft.com/office/word/2010/wordml" xmlns:w15="http://schemas.microsoft.com/office/word/2012/wordml" xmlns:w16se="http://schemas.microsoft.com/office/word/2015/wordml/symex" xmlns:wpg="http://schemas.microsoft.com/office/word/2010/wordprocessingGroup" xmlns:wpi="http://schemas.microsoft.com/office/word/2010/wordprocessingInk" xmlns:wne="http://schemas.microsoft.com/office/word/2006/wordml" xmlns:wps="http://schemas.microsoft.com/office/word/2010/wordprocessingShape" mc:Ignorable="w14 w15 w16se wp14">
   <w:p>
     <w:pPr>
       <w:pStyle w:val="Header"/>
@@ -1593,7 +1543,33 @@
 </file>
 
 <file path=word/numbering.xml><?xml version="1.0" encoding="utf-8"?>
-<w:numbering xmlns:wpc="http://schemas.microsoft.com/office/word/2010/wordprocessingCanvas" xmlns:cx="http://schemas.microsoft.com/office/drawing/2014/chartex" xmlns:cx1="http://schemas.microsoft.com/office/drawing/2015/9/8/chartex" xmlns:cx2="http://schemas.microsoft.com/office/drawing/2015/10/21/chartex" xmlns:cx3="http://schemas.microsoft.com/office/drawing/2016/5/9/chartex" xmlns:cx4="http://schemas.microsoft.com/office/drawing/2016/5/10/chartex" xmlns:cx5="http://schemas.microsoft.com/office/drawing/2016/5/11/chartex" xmlns:cx6="http://schemas.microsoft.com/office/drawing/2016/5/12/chartex" xmlns:cx7="http://schemas.microsoft.com/office/drawing/2016/5/13/chartex" xmlns:cx8="http://schemas.microsoft.com/office/drawing/2016/5/14/chartex" xmlns:mc="http://schemas.openxmlformats.org/markup-compatibility/2006" xmlns:aink="http://schemas.microsoft.com/office/drawing/2016/ink" xmlns:am3d="http://schemas.microsoft.com/office/drawing/2017/model3d" xmlns:o="urn:schemas-microsoft-com:office:office" xmlns:r="http://schemas.openxmlformats.org/officeDocument/2006/relationships" xmlns:m="http://schemas.openxmlformats.org/officeDocument/2006/math" xmlns:v="urn:schemas-microsoft-com:vml" xmlns:wp14="http://schemas.microsoft.com/office/word/2010/wordprocessingDrawing" xmlns:wp="http://schemas.openxmlformats.org/drawingml/2006/wordprocessingDrawing" xmlns:w10="urn:schemas-microsoft-com:office:word" xmlns:w="http://schemas.openxmlformats.org/wordprocessingml/2006/main" xmlns:w14="http://schemas.microsoft.com/office/word/2010/wordml" xmlns:w15="http://schemas.microsoft.com/office/word/2012/wordml" xmlns:w16cex="http://schemas.microsoft.com/office/word/2018/wordml/cex" xmlns:w16cid="http://schemas.microsoft.com/office/word/2016/wordml/cid" xmlns:w16="http://schemas.microsoft.com/office/word/2018/wordml" xmlns:w16se="http://schemas.microsoft.com/office/word/2015/wordml/symex" xmlns:wpg="http://schemas.microsoft.com/office/word/2010/wordprocessingGroup" xmlns:wpi="http://schemas.microsoft.com/office/word/2010/wordprocessingInk" xmlns:wne="http://schemas.microsoft.com/office/word/2006/wordml" xmlns:wps="http://schemas.microsoft.com/office/word/2010/wordprocessingShape" mc:Ignorable="w14 w15 w16se w16cid w16 w16cex wp14">
+<w:numbering xmlns:wpc="http://schemas.microsoft.com/office/word/2010/wordprocessingCanvas" xmlns:cx="http://schemas.microsoft.com/office/drawing/2014/chartex" xmlns:cx1="http://schemas.microsoft.com/office/drawing/2015/9/8/chartex" xmlns:mc="http://schemas.openxmlformats.org/markup-compatibility/2006" xmlns:o="urn:schemas-microsoft-com:office:office" xmlns:r="http://schemas.openxmlformats.org/officeDocument/2006/relationships" xmlns:m="http://schemas.openxmlformats.org/officeDocument/2006/math" xmlns:v="urn:schemas-microsoft-com:vml" xmlns:wp14="http://schemas.microsoft.com/office/word/2010/wordprocessingDrawing" xmlns:wp="http://schemas.openxmlformats.org/drawingml/2006/wordprocessingDrawing" xmlns:w10="urn:schemas-microsoft-com:office:word" xmlns:w="http://schemas.openxmlformats.org/wordprocessingml/2006/main" xmlns:w14="http://schemas.microsoft.com/office/word/2010/wordml" xmlns:w15="http://schemas.microsoft.com/office/word/2012/wordml" xmlns:w16se="http://schemas.microsoft.com/office/word/2015/wordml/symex" xmlns:wpg="http://schemas.microsoft.com/office/word/2010/wordprocessingGroup" xmlns:wpi="http://schemas.microsoft.com/office/word/2010/wordprocessingInk" xmlns:wne="http://schemas.microsoft.com/office/word/2006/wordml" xmlns:wps="http://schemas.microsoft.com/office/word/2010/wordprocessingShape" mc:Ignorable="w14 w15 w16se wp14">
+  <w:numPicBullet w:numPicBulletId="0">
+    <w:pict>
+      <v:shapetype id="_x0000_t75" coordsize="21600,21600" o:spt="75" o:preferrelative="t" path="m@4@5l@4@11@9@11@9@5xe" filled="f" stroked="f">
+        <v:stroke joinstyle="miter"/>
+        <v:formulas>
+          <v:f eqn="if lineDrawn pixelLineWidth 0"/>
+          <v:f eqn="sum @0 1 0"/>
+          <v:f eqn="sum 0 0 @1"/>
+          <v:f eqn="prod @2 1 2"/>
+          <v:f eqn="prod @3 21600 pixelWidth"/>
+          <v:f eqn="prod @3 21600 pixelHeight"/>
+          <v:f eqn="sum @0 0 1"/>
+          <v:f eqn="prod @6 1 2"/>
+          <v:f eqn="prod @7 21600 pixelWidth"/>
+          <v:f eqn="sum @8 21600 0"/>
+          <v:f eqn="prod @7 21600 pixelHeight"/>
+          <v:f eqn="sum @10 21600 0"/>
+        </v:formulas>
+        <v:path o:extrusionok="f" gradientshapeok="t" o:connecttype="rect"/>
+        <o:lock v:ext="edit" aspectratio="t"/>
+      </v:shapetype>
+      <v:shape id="_x0000_i1032" type="#_x0000_t75" style="width:11.25pt;height:11.25pt" o:bullet="t">
+        <v:imagedata r:id="rId1" o:title="mso280D"/>
+      </v:shape>
+    </w:pict>
+  </w:numPicBullet>
   <w:abstractNum w:abstractNumId="0" w15:restartNumberingAfterBreak="0">
     <w:nsid w:val="0B4C1A07"/>
     <w:multiLevelType w:val="hybridMultilevel"/>
@@ -1708,6 +1684,119 @@
     </w:lvl>
   </w:abstractNum>
   <w:abstractNum w:abstractNumId="1" w15:restartNumberingAfterBreak="0">
+    <w:nsid w:val="2132352B"/>
+    <w:multiLevelType w:val="hybridMultilevel"/>
+    <w:tmpl w:val="F4DC2D1A"/>
+    <w:lvl w:ilvl="0" w:tplc="04090003">
+      <w:start w:val="1"/>
+      <w:numFmt w:val="bullet"/>
+      <w:lvlText w:val="o"/>
+      <w:lvlJc w:val="left"/>
+      <w:pPr>
+        <w:ind w:left="1440" w:hanging="360"/>
+      </w:pPr>
+      <w:rPr>
+        <w:rFonts w:ascii="Courier New" w:hAnsi="Courier New" w:cs="Courier New" w:hint="default"/>
+      </w:rPr>
+    </w:lvl>
+    <w:lvl w:ilvl="1" w:tplc="04090003">
+      <w:start w:val="1"/>
+      <w:numFmt w:val="bullet"/>
+      <w:lvlText w:val="o"/>
+      <w:lvlJc w:val="left"/>
+      <w:pPr>
+        <w:ind w:left="2160" w:hanging="360"/>
+      </w:pPr>
+      <w:rPr>
+        <w:rFonts w:ascii="Courier New" w:hAnsi="Courier New" w:cs="Courier New" w:hint="default"/>
+      </w:rPr>
+    </w:lvl>
+    <w:lvl w:ilvl="2" w:tplc="04090005" w:tentative="1">
+      <w:start w:val="1"/>
+      <w:numFmt w:val="bullet"/>
+      <w:lvlText w:val=""/>
+      <w:lvlJc w:val="left"/>
+      <w:pPr>
+        <w:ind w:left="2880" w:hanging="360"/>
+      </w:pPr>
+      <w:rPr>
+        <w:rFonts w:ascii="Wingdings" w:hAnsi="Wingdings" w:hint="default"/>
+      </w:rPr>
+    </w:lvl>
+    <w:lvl w:ilvl="3" w:tplc="04090001" w:tentative="1">
+      <w:start w:val="1"/>
+      <w:numFmt w:val="bullet"/>
+      <w:lvlText w:val=""/>
+      <w:lvlJc w:val="left"/>
+      <w:pPr>
+        <w:ind w:left="3600" w:hanging="360"/>
+      </w:pPr>
+      <w:rPr>
+        <w:rFonts w:ascii="Symbol" w:hAnsi="Symbol" w:hint="default"/>
+      </w:rPr>
+    </w:lvl>
+    <w:lvl w:ilvl="4" w:tplc="04090003" w:tentative="1">
+      <w:start w:val="1"/>
+      <w:numFmt w:val="bullet"/>
+      <w:lvlText w:val="o"/>
+      <w:lvlJc w:val="left"/>
+      <w:pPr>
+        <w:ind w:left="4320" w:hanging="360"/>
+      </w:pPr>
+      <w:rPr>
+        <w:rFonts w:ascii="Courier New" w:hAnsi="Courier New" w:cs="Courier New" w:hint="default"/>
+      </w:rPr>
+    </w:lvl>
+    <w:lvl w:ilvl="5" w:tplc="04090005" w:tentative="1">
+      <w:start w:val="1"/>
+      <w:numFmt w:val="bullet"/>
+      <w:lvlText w:val=""/>
+      <w:lvlJc w:val="left"/>
+      <w:pPr>
+        <w:ind w:left="5040" w:hanging="360"/>
+      </w:pPr>
+      <w:rPr>
+        <w:rFonts w:ascii="Wingdings" w:hAnsi="Wingdings" w:hint="default"/>
+      </w:rPr>
+    </w:lvl>
+    <w:lvl w:ilvl="6" w:tplc="04090001" w:tentative="1">
+      <w:start w:val="1"/>
+      <w:numFmt w:val="bullet"/>
+      <w:lvlText w:val=""/>
+      <w:lvlJc w:val="left"/>
+      <w:pPr>
+        <w:ind w:left="5760" w:hanging="360"/>
+      </w:pPr>
+      <w:rPr>
+        <w:rFonts w:ascii="Symbol" w:hAnsi="Symbol" w:hint="default"/>
+      </w:rPr>
+    </w:lvl>
+    <w:lvl w:ilvl="7" w:tplc="04090003" w:tentative="1">
+      <w:start w:val="1"/>
+      <w:numFmt w:val="bullet"/>
+      <w:lvlText w:val="o"/>
+      <w:lvlJc w:val="left"/>
+      <w:pPr>
+        <w:ind w:left="6480" w:hanging="360"/>
+      </w:pPr>
+      <w:rPr>
+        <w:rFonts w:ascii="Courier New" w:hAnsi="Courier New" w:cs="Courier New" w:hint="default"/>
+      </w:rPr>
+    </w:lvl>
+    <w:lvl w:ilvl="8" w:tplc="04090005" w:tentative="1">
+      <w:start w:val="1"/>
+      <w:numFmt w:val="bullet"/>
+      <w:lvlText w:val=""/>
+      <w:lvlJc w:val="left"/>
+      <w:pPr>
+        <w:ind w:left="7200" w:hanging="360"/>
+      </w:pPr>
+      <w:rPr>
+        <w:rFonts w:ascii="Wingdings" w:hAnsi="Wingdings" w:hint="default"/>
+      </w:rPr>
+    </w:lvl>
+  </w:abstractNum>
+  <w:abstractNum w:abstractNumId="2" w15:restartNumberingAfterBreak="0">
     <w:nsid w:val="33AF0904"/>
     <w:multiLevelType w:val="hybridMultilevel"/>
     <w:tmpl w:val="13D40368"/>
@@ -1820,7 +1909,7 @@
       </w:rPr>
     </w:lvl>
   </w:abstractNum>
-  <w:abstractNum w:abstractNumId="2" w15:restartNumberingAfterBreak="0">
+  <w:abstractNum w:abstractNumId="3" w15:restartNumberingAfterBreak="0">
     <w:nsid w:val="381B2F62"/>
     <w:multiLevelType w:val="hybridMultilevel"/>
     <w:tmpl w:val="FCE478D2"/>
@@ -1933,7 +2022,7 @@
       </w:rPr>
     </w:lvl>
   </w:abstractNum>
-  <w:abstractNum w:abstractNumId="3" w15:restartNumberingAfterBreak="0">
+  <w:abstractNum w:abstractNumId="4" w15:restartNumberingAfterBreak="0">
     <w:nsid w:val="53245F5D"/>
     <w:multiLevelType w:val="hybridMultilevel"/>
     <w:tmpl w:val="7D8E3BA2"/>
@@ -2046,7 +2135,7 @@
       </w:rPr>
     </w:lvl>
   </w:abstractNum>
-  <w:abstractNum w:abstractNumId="4" w15:restartNumberingAfterBreak="0">
+  <w:abstractNum w:abstractNumId="5" w15:restartNumberingAfterBreak="0">
     <w:nsid w:val="67A56654"/>
     <w:multiLevelType w:val="hybridMultilevel"/>
     <w:tmpl w:val="7F88F0C2"/>
@@ -2135,10 +2224,10 @@
       </w:pPr>
     </w:lvl>
   </w:abstractNum>
-  <w:abstractNum w:abstractNumId="5" w15:restartNumberingAfterBreak="0">
+  <w:abstractNum w:abstractNumId="6" w15:restartNumberingAfterBreak="0">
     <w:nsid w:val="783D1258"/>
     <w:multiLevelType w:val="hybridMultilevel"/>
-    <w:tmpl w:val="B53E8EB8"/>
+    <w:tmpl w:val="39F03B62"/>
     <w:lvl w:ilvl="0" w:tplc="04090001">
       <w:start w:val="1"/>
       <w:numFmt w:val="bullet"/>
@@ -2242,6 +2331,120 @@
       <w:lvlJc w:val="left"/>
       <w:pPr>
         <w:ind w:left="6480" w:hanging="360"/>
+      </w:pPr>
+      <w:rPr>
+        <w:rFonts w:ascii="Wingdings" w:hAnsi="Wingdings" w:hint="default"/>
+      </w:rPr>
+    </w:lvl>
+  </w:abstractNum>
+  <w:abstractNum w:abstractNumId="7" w15:restartNumberingAfterBreak="0">
+    <w:nsid w:val="7A8B7D23"/>
+    <w:multiLevelType w:val="hybridMultilevel"/>
+    <w:tmpl w:val="E800019A"/>
+    <w:lvl w:ilvl="0" w:tplc="04090003">
+      <w:start w:val="1"/>
+      <w:numFmt w:val="bullet"/>
+      <w:lvlText w:val="o"/>
+      <w:lvlJc w:val="left"/>
+      <w:pPr>
+        <w:ind w:left="1440" w:hanging="360"/>
+      </w:pPr>
+      <w:rPr>
+        <w:rFonts w:ascii="Courier New" w:hAnsi="Courier New" w:cs="Courier New" w:hint="default"/>
+      </w:rPr>
+    </w:lvl>
+    <w:lvl w:ilvl="1" w:tplc="04090007">
+      <w:start w:val="1"/>
+      <w:numFmt w:val="bullet"/>
+      <w:lvlText w:val=""/>
+      <w:lvlPicBulletId w:val="0"/>
+      <w:lvlJc w:val="left"/>
+      <w:pPr>
+        <w:ind w:left="2160" w:hanging="360"/>
+      </w:pPr>
+      <w:rPr>
+        <w:rFonts w:ascii="Symbol" w:hAnsi="Symbol" w:hint="default"/>
+      </w:rPr>
+    </w:lvl>
+    <w:lvl w:ilvl="2" w:tplc="04090005" w:tentative="1">
+      <w:start w:val="1"/>
+      <w:numFmt w:val="bullet"/>
+      <w:lvlText w:val=""/>
+      <w:lvlJc w:val="left"/>
+      <w:pPr>
+        <w:ind w:left="2880" w:hanging="360"/>
+      </w:pPr>
+      <w:rPr>
+        <w:rFonts w:ascii="Wingdings" w:hAnsi="Wingdings" w:hint="default"/>
+      </w:rPr>
+    </w:lvl>
+    <w:lvl w:ilvl="3" w:tplc="04090001" w:tentative="1">
+      <w:start w:val="1"/>
+      <w:numFmt w:val="bullet"/>
+      <w:lvlText w:val=""/>
+      <w:lvlJc w:val="left"/>
+      <w:pPr>
+        <w:ind w:left="3600" w:hanging="360"/>
+      </w:pPr>
+      <w:rPr>
+        <w:rFonts w:ascii="Symbol" w:hAnsi="Symbol" w:hint="default"/>
+      </w:rPr>
+    </w:lvl>
+    <w:lvl w:ilvl="4" w:tplc="04090003" w:tentative="1">
+      <w:start w:val="1"/>
+      <w:numFmt w:val="bullet"/>
+      <w:lvlText w:val="o"/>
+      <w:lvlJc w:val="left"/>
+      <w:pPr>
+        <w:ind w:left="4320" w:hanging="360"/>
+      </w:pPr>
+      <w:rPr>
+        <w:rFonts w:ascii="Courier New" w:hAnsi="Courier New" w:cs="Courier New" w:hint="default"/>
+      </w:rPr>
+    </w:lvl>
+    <w:lvl w:ilvl="5" w:tplc="04090005" w:tentative="1">
+      <w:start w:val="1"/>
+      <w:numFmt w:val="bullet"/>
+      <w:lvlText w:val=""/>
+      <w:lvlJc w:val="left"/>
+      <w:pPr>
+        <w:ind w:left="5040" w:hanging="360"/>
+      </w:pPr>
+      <w:rPr>
+        <w:rFonts w:ascii="Wingdings" w:hAnsi="Wingdings" w:hint="default"/>
+      </w:rPr>
+    </w:lvl>
+    <w:lvl w:ilvl="6" w:tplc="04090001" w:tentative="1">
+      <w:start w:val="1"/>
+      <w:numFmt w:val="bullet"/>
+      <w:lvlText w:val=""/>
+      <w:lvlJc w:val="left"/>
+      <w:pPr>
+        <w:ind w:left="5760" w:hanging="360"/>
+      </w:pPr>
+      <w:rPr>
+        <w:rFonts w:ascii="Symbol" w:hAnsi="Symbol" w:hint="default"/>
+      </w:rPr>
+    </w:lvl>
+    <w:lvl w:ilvl="7" w:tplc="04090003" w:tentative="1">
+      <w:start w:val="1"/>
+      <w:numFmt w:val="bullet"/>
+      <w:lvlText w:val="o"/>
+      <w:lvlJc w:val="left"/>
+      <w:pPr>
+        <w:ind w:left="6480" w:hanging="360"/>
+      </w:pPr>
+      <w:rPr>
+        <w:rFonts w:ascii="Courier New" w:hAnsi="Courier New" w:cs="Courier New" w:hint="default"/>
+      </w:rPr>
+    </w:lvl>
+    <w:lvl w:ilvl="8" w:tplc="04090005" w:tentative="1">
+      <w:start w:val="1"/>
+      <w:numFmt w:val="bullet"/>
+      <w:lvlText w:val=""/>
+      <w:lvlJc w:val="left"/>
+      <w:pPr>
+        <w:ind w:left="7200" w:hanging="360"/>
       </w:pPr>
       <w:rPr>
         <w:rFonts w:ascii="Wingdings" w:hAnsi="Wingdings" w:hint="default"/>
@@ -2249,28 +2452,34 @@
     </w:lvl>
   </w:abstractNum>
   <w:num w:numId="1">
-    <w:abstractNumId w:val="5"/>
+    <w:abstractNumId w:val="6"/>
   </w:num>
   <w:num w:numId="2">
+    <w:abstractNumId w:val="3"/>
+  </w:num>
+  <w:num w:numId="3">
     <w:abstractNumId w:val="2"/>
   </w:num>
-  <w:num w:numId="3">
-    <w:abstractNumId w:val="1"/>
-  </w:num>
   <w:num w:numId="4">
-    <w:abstractNumId w:val="3"/>
+    <w:abstractNumId w:val="4"/>
   </w:num>
   <w:num w:numId="5">
-    <w:abstractNumId w:val="4"/>
+    <w:abstractNumId w:val="5"/>
   </w:num>
   <w:num w:numId="6">
     <w:abstractNumId w:val="0"/>
+  </w:num>
+  <w:num w:numId="7">
+    <w:abstractNumId w:val="1"/>
+  </w:num>
+  <w:num w:numId="8">
+    <w:abstractNumId w:val="7"/>
   </w:num>
 </w:numbering>
 </file>
 
 <file path=word/people.xml><?xml version="1.0" encoding="utf-8"?>
-<w15:people xmlns:wpc="http://schemas.microsoft.com/office/word/2010/wordprocessingCanvas" xmlns:cx="http://schemas.microsoft.com/office/drawing/2014/chartex" xmlns:cx1="http://schemas.microsoft.com/office/drawing/2015/9/8/chartex" xmlns:cx2="http://schemas.microsoft.com/office/drawing/2015/10/21/chartex" xmlns:cx3="http://schemas.microsoft.com/office/drawing/2016/5/9/chartex" xmlns:cx4="http://schemas.microsoft.com/office/drawing/2016/5/10/chartex" xmlns:cx5="http://schemas.microsoft.com/office/drawing/2016/5/11/chartex" xmlns:cx6="http://schemas.microsoft.com/office/drawing/2016/5/12/chartex" xmlns:cx7="http://schemas.microsoft.com/office/drawing/2016/5/13/chartex" xmlns:cx8="http://schemas.microsoft.com/office/drawing/2016/5/14/chartex" xmlns:mc="http://schemas.openxmlformats.org/markup-compatibility/2006" xmlns:aink="http://schemas.microsoft.com/office/drawing/2016/ink" xmlns:am3d="http://schemas.microsoft.com/office/drawing/2017/model3d" xmlns:o="urn:schemas-microsoft-com:office:office" xmlns:r="http://schemas.openxmlformats.org/officeDocument/2006/relationships" xmlns:m="http://schemas.openxmlformats.org/officeDocument/2006/math" xmlns:v="urn:schemas-microsoft-com:vml" xmlns:wp14="http://schemas.microsoft.com/office/word/2010/wordprocessingDrawing" xmlns:wp="http://schemas.openxmlformats.org/drawingml/2006/wordprocessingDrawing" xmlns:w10="urn:schemas-microsoft-com:office:word" xmlns:w="http://schemas.openxmlformats.org/wordprocessingml/2006/main" xmlns:w14="http://schemas.microsoft.com/office/word/2010/wordml" xmlns:w15="http://schemas.microsoft.com/office/word/2012/wordml" xmlns:w16cex="http://schemas.microsoft.com/office/word/2018/wordml/cex" xmlns:w16cid="http://schemas.microsoft.com/office/word/2016/wordml/cid" xmlns:w16="http://schemas.microsoft.com/office/word/2018/wordml" xmlns:w16se="http://schemas.microsoft.com/office/word/2015/wordml/symex" xmlns:wpg="http://schemas.microsoft.com/office/word/2010/wordprocessingGroup" xmlns:wpi="http://schemas.microsoft.com/office/word/2010/wordprocessingInk" xmlns:wne="http://schemas.microsoft.com/office/word/2006/wordml" xmlns:wps="http://schemas.microsoft.com/office/word/2010/wordprocessingShape" mc:Ignorable="w14 w15 w16se w16cid w16 w16cex wp14">
+<w15:people xmlns:wpc="http://schemas.microsoft.com/office/word/2010/wordprocessingCanvas" xmlns:cx="http://schemas.microsoft.com/office/drawing/2014/chartex" xmlns:cx1="http://schemas.microsoft.com/office/drawing/2015/9/8/chartex" xmlns:mc="http://schemas.openxmlformats.org/markup-compatibility/2006" xmlns:o="urn:schemas-microsoft-com:office:office" xmlns:r="http://schemas.openxmlformats.org/officeDocument/2006/relationships" xmlns:m="http://schemas.openxmlformats.org/officeDocument/2006/math" xmlns:v="urn:schemas-microsoft-com:vml" xmlns:wp14="http://schemas.microsoft.com/office/word/2010/wordprocessingDrawing" xmlns:wp="http://schemas.openxmlformats.org/drawingml/2006/wordprocessingDrawing" xmlns:w10="urn:schemas-microsoft-com:office:word" xmlns:w="http://schemas.openxmlformats.org/wordprocessingml/2006/main" xmlns:w14="http://schemas.microsoft.com/office/word/2010/wordml" xmlns:w15="http://schemas.microsoft.com/office/word/2012/wordml" xmlns:w16se="http://schemas.microsoft.com/office/word/2015/wordml/symex" xmlns:wpg="http://schemas.microsoft.com/office/word/2010/wordprocessingGroup" xmlns:wpi="http://schemas.microsoft.com/office/word/2010/wordprocessingInk" xmlns:wne="http://schemas.microsoft.com/office/word/2006/wordml" xmlns:wps="http://schemas.microsoft.com/office/word/2010/wordprocessingShape" mc:Ignorable="w14 w15 w16se wp14">
   <w15:person w15:author="Dang, Nghia">
     <w15:presenceInfo w15:providerId="None" w15:userId="Dang, Nghia"/>
   </w15:person>
@@ -2281,7 +2490,7 @@
 </file>
 
 <file path=word/styles.xml><?xml version="1.0" encoding="utf-8"?>
-<w:styles xmlns:mc="http://schemas.openxmlformats.org/markup-compatibility/2006" xmlns:r="http://schemas.openxmlformats.org/officeDocument/2006/relationships" xmlns:w="http://schemas.openxmlformats.org/wordprocessingml/2006/main" xmlns:w14="http://schemas.microsoft.com/office/word/2010/wordml" xmlns:w15="http://schemas.microsoft.com/office/word/2012/wordml" xmlns:w16cex="http://schemas.microsoft.com/office/word/2018/wordml/cex" xmlns:w16cid="http://schemas.microsoft.com/office/word/2016/wordml/cid" xmlns:w16="http://schemas.microsoft.com/office/word/2018/wordml" xmlns:w16se="http://schemas.microsoft.com/office/word/2015/wordml/symex" mc:Ignorable="w14 w15 w16se w16cid w16 w16cex">
+<w:styles xmlns:mc="http://schemas.openxmlformats.org/markup-compatibility/2006" xmlns:r="http://schemas.openxmlformats.org/officeDocument/2006/relationships" xmlns:w="http://schemas.openxmlformats.org/wordprocessingml/2006/main" xmlns:w14="http://schemas.microsoft.com/office/word/2010/wordml" xmlns:w15="http://schemas.microsoft.com/office/word/2012/wordml" xmlns:w16se="http://schemas.microsoft.com/office/word/2015/wordml/symex" mc:Ignorable="w14 w15 w16se">
   <w:docDefaults>
     <w:rPrDefault>
       <w:rPr>
@@ -2297,7 +2506,7 @@
       </w:pPr>
     </w:pPrDefault>
   </w:docDefaults>
-  <w:latentStyles w:defLockedState="0" w:defUIPriority="99" w:defSemiHidden="0" w:defUnhideWhenUsed="0" w:defQFormat="0" w:count="376">
+  <w:latentStyles w:defLockedState="0" w:defUIPriority="99" w:defSemiHidden="0" w:defUnhideWhenUsed="0" w:defQFormat="0" w:count="371">
     <w:lsdException w:name="Normal" w:uiPriority="0" w:qFormat="1"/>
     <w:lsdException w:name="heading 1" w:uiPriority="9" w:qFormat="1"/>
     <w:lsdException w:name="heading 2" w:semiHidden="1" w:uiPriority="9" w:unhideWhenUsed="1" w:qFormat="1"/>
@@ -2669,11 +2878,6 @@
     <w:lsdException w:name="List Table 5 Dark Accent 6" w:uiPriority="50"/>
     <w:lsdException w:name="List Table 6 Colorful Accent 6" w:uiPriority="51"/>
     <w:lsdException w:name="List Table 7 Colorful Accent 6" w:uiPriority="52"/>
-    <w:lsdException w:name="Mention" w:semiHidden="1" w:unhideWhenUsed="1"/>
-    <w:lsdException w:name="Smart Hyperlink" w:semiHidden="1" w:unhideWhenUsed="1"/>
-    <w:lsdException w:name="Hashtag" w:semiHidden="1" w:unhideWhenUsed="1"/>
-    <w:lsdException w:name="Unresolved Mention" w:semiHidden="1" w:unhideWhenUsed="1"/>
-    <w:lsdException w:name="Smart Link" w:semiHidden="1" w:unhideWhenUsed="1"/>
   </w:latentStyles>
   <w:style w:type="paragraph" w:default="1" w:styleId="Normal">
     <w:name w:val="Normal"/>

</xml_diff>

<commit_message>
I modified the code so that the closest shelf to the entrance is included in the order to reduce execution time
</commit_message>
<xml_diff>
--- a/Project1/Project 1 report.docx
+++ b/Project1/Project 1 report.docx
@@ -979,8 +979,6 @@
         </w:rPr>
         <w:t xml:space="preserve"> shelf the robot needs to go to in one order.</w:t>
       </w:r>
-      <w:bookmarkStart w:id="8" w:name="_GoBack"/>
-      <w:bookmarkEnd w:id="8"/>
     </w:p>
     <w:p>
       <w:pPr>
@@ -1175,8 +1173,12 @@
       </w:pPr>
     </w:p>
     <w:sectPr>
-      <w:headerReference w:type="default" r:id="rId9"/>
-      <w:footerReference w:type="default" r:id="rId10"/>
+      <w:headerReference w:type="even" r:id="rId9"/>
+      <w:headerReference w:type="default" r:id="rId10"/>
+      <w:footerReference w:type="even" r:id="rId11"/>
+      <w:footerReference w:type="default" r:id="rId12"/>
+      <w:headerReference w:type="first" r:id="rId13"/>
+      <w:footerReference w:type="first" r:id="rId14"/>
       <w:pgSz w:w="11907" w:h="16840" w:code="9"/>
       <w:pgMar w:top="1440" w:right="1440" w:bottom="1440" w:left="1440" w:header="720" w:footer="720" w:gutter="0"/>
       <w:cols w:space="720"/>
@@ -1437,6 +1439,16 @@
 
 <file path=word/footer1.xml><?xml version="1.0" encoding="utf-8"?>
 <w:ftr xmlns:wpc="http://schemas.microsoft.com/office/word/2010/wordprocessingCanvas" xmlns:cx="http://schemas.microsoft.com/office/drawing/2014/chartex" xmlns:cx1="http://schemas.microsoft.com/office/drawing/2015/9/8/chartex" xmlns:mc="http://schemas.openxmlformats.org/markup-compatibility/2006" xmlns:o="urn:schemas-microsoft-com:office:office" xmlns:r="http://schemas.openxmlformats.org/officeDocument/2006/relationships" xmlns:m="http://schemas.openxmlformats.org/officeDocument/2006/math" xmlns:v="urn:schemas-microsoft-com:vml" xmlns:wp14="http://schemas.microsoft.com/office/word/2010/wordprocessingDrawing" xmlns:wp="http://schemas.openxmlformats.org/drawingml/2006/wordprocessingDrawing" xmlns:w10="urn:schemas-microsoft-com:office:word" xmlns:w="http://schemas.openxmlformats.org/wordprocessingml/2006/main" xmlns:w14="http://schemas.microsoft.com/office/word/2010/wordml" xmlns:w15="http://schemas.microsoft.com/office/word/2012/wordml" xmlns:w16se="http://schemas.microsoft.com/office/word/2015/wordml/symex" xmlns:wpg="http://schemas.microsoft.com/office/word/2010/wordprocessingGroup" xmlns:wpi="http://schemas.microsoft.com/office/word/2010/wordprocessingInk" xmlns:wne="http://schemas.microsoft.com/office/word/2006/wordml" xmlns:wps="http://schemas.microsoft.com/office/word/2010/wordprocessingShape" mc:Ignorable="w14 w15 w16se wp14">
+  <w:p>
+    <w:pPr>
+      <w:pStyle w:val="Footer"/>
+    </w:pPr>
+  </w:p>
+</w:ftr>
+</file>
+
+<file path=word/footer2.xml><?xml version="1.0" encoding="utf-8"?>
+<w:ftr xmlns:wpc="http://schemas.microsoft.com/office/word/2010/wordprocessingCanvas" xmlns:cx="http://schemas.microsoft.com/office/drawing/2014/chartex" xmlns:cx1="http://schemas.microsoft.com/office/drawing/2015/9/8/chartex" xmlns:mc="http://schemas.openxmlformats.org/markup-compatibility/2006" xmlns:o="urn:schemas-microsoft-com:office:office" xmlns:r="http://schemas.openxmlformats.org/officeDocument/2006/relationships" xmlns:m="http://schemas.openxmlformats.org/officeDocument/2006/math" xmlns:v="urn:schemas-microsoft-com:vml" xmlns:wp14="http://schemas.microsoft.com/office/word/2010/wordprocessingDrawing" xmlns:wp="http://schemas.openxmlformats.org/drawingml/2006/wordprocessingDrawing" xmlns:w10="urn:schemas-microsoft-com:office:word" xmlns:w="http://schemas.openxmlformats.org/wordprocessingml/2006/main" xmlns:w14="http://schemas.microsoft.com/office/word/2010/wordml" xmlns:w15="http://schemas.microsoft.com/office/word/2012/wordml" xmlns:w16se="http://schemas.microsoft.com/office/word/2015/wordml/symex" xmlns:wpg="http://schemas.microsoft.com/office/word/2010/wordprocessingGroup" xmlns:wpi="http://schemas.microsoft.com/office/word/2010/wordprocessingInk" xmlns:wne="http://schemas.microsoft.com/office/word/2006/wordml" xmlns:wps="http://schemas.microsoft.com/office/word/2010/wordprocessingShape" mc:Ignorable="w14 w15 w16se wp14">
   <w:sdt>
     <w:sdtPr>
       <w:id w:val="-471601083"/>
@@ -1469,7 +1481,7 @@
           <w:rPr>
             <w:noProof/>
           </w:rPr>
-          <w:t>2</w:t>
+          <w:t>1</w:t>
         </w:r>
         <w:r>
           <w:rPr>
@@ -1488,6 +1500,16 @@
 </w:ftr>
 </file>
 
+<file path=word/footer3.xml><?xml version="1.0" encoding="utf-8"?>
+<w:ftr xmlns:wpc="http://schemas.microsoft.com/office/word/2010/wordprocessingCanvas" xmlns:cx="http://schemas.microsoft.com/office/drawing/2014/chartex" xmlns:cx1="http://schemas.microsoft.com/office/drawing/2015/9/8/chartex" xmlns:mc="http://schemas.openxmlformats.org/markup-compatibility/2006" xmlns:o="urn:schemas-microsoft-com:office:office" xmlns:r="http://schemas.openxmlformats.org/officeDocument/2006/relationships" xmlns:m="http://schemas.openxmlformats.org/officeDocument/2006/math" xmlns:v="urn:schemas-microsoft-com:vml" xmlns:wp14="http://schemas.microsoft.com/office/word/2010/wordprocessingDrawing" xmlns:wp="http://schemas.openxmlformats.org/drawingml/2006/wordprocessingDrawing" xmlns:w10="urn:schemas-microsoft-com:office:word" xmlns:w="http://schemas.openxmlformats.org/wordprocessingml/2006/main" xmlns:w14="http://schemas.microsoft.com/office/word/2010/wordml" xmlns:w15="http://schemas.microsoft.com/office/word/2012/wordml" xmlns:w16se="http://schemas.microsoft.com/office/word/2015/wordml/symex" xmlns:wpg="http://schemas.microsoft.com/office/word/2010/wordprocessingGroup" xmlns:wpi="http://schemas.microsoft.com/office/word/2010/wordprocessingInk" xmlns:wne="http://schemas.microsoft.com/office/word/2006/wordml" xmlns:wps="http://schemas.microsoft.com/office/word/2010/wordprocessingShape" mc:Ignorable="w14 w15 w16se wp14">
+  <w:p>
+    <w:pPr>
+      <w:pStyle w:val="Footer"/>
+    </w:pPr>
+  </w:p>
+</w:ftr>
+</file>
+
 <file path=word/footnotes.xml><?xml version="1.0" encoding="utf-8"?>
 <w:footnotes xmlns:wpc="http://schemas.microsoft.com/office/word/2010/wordprocessingCanvas" xmlns:cx="http://schemas.microsoft.com/office/drawing/2014/chartex" xmlns:cx1="http://schemas.microsoft.com/office/drawing/2015/9/8/chartex" xmlns:mc="http://schemas.openxmlformats.org/markup-compatibility/2006" xmlns:o="urn:schemas-microsoft-com:office:office" xmlns:r="http://schemas.openxmlformats.org/officeDocument/2006/relationships" xmlns:m="http://schemas.openxmlformats.org/officeDocument/2006/math" xmlns:v="urn:schemas-microsoft-com:vml" xmlns:wp14="http://schemas.microsoft.com/office/word/2010/wordprocessingDrawing" xmlns:wp="http://schemas.openxmlformats.org/drawingml/2006/wordprocessingDrawing" xmlns:w10="urn:schemas-microsoft-com:office:word" xmlns:w="http://schemas.openxmlformats.org/wordprocessingml/2006/main" xmlns:w14="http://schemas.microsoft.com/office/word/2010/wordml" xmlns:w15="http://schemas.microsoft.com/office/word/2012/wordml" xmlns:w16se="http://schemas.microsoft.com/office/word/2015/wordml/symex" xmlns:wpg="http://schemas.microsoft.com/office/word/2010/wordprocessingGroup" xmlns:wpi="http://schemas.microsoft.com/office/word/2010/wordprocessingInk" xmlns:wne="http://schemas.microsoft.com/office/word/2006/wordml" xmlns:wps="http://schemas.microsoft.com/office/word/2010/wordprocessingShape" mc:Ignorable="w14 w15 w16se wp14">
   <w:footnote w:type="separator" w:id="-1">
@@ -1519,10 +1541,12 @@
     <w:pPr>
       <w:pStyle w:val="Header"/>
     </w:pPr>
-    <w:r>
-      <w:t xml:space="preserve">Student names: </w:t>
-    </w:r>
   </w:p>
+</w:hdr>
+</file>
+
+<file path=word/header2.xml><?xml version="1.0" encoding="utf-8"?>
+<w:hdr xmlns:wpc="http://schemas.microsoft.com/office/word/2010/wordprocessingCanvas" xmlns:cx="http://schemas.microsoft.com/office/drawing/2014/chartex" xmlns:cx1="http://schemas.microsoft.com/office/drawing/2015/9/8/chartex" xmlns:mc="http://schemas.openxmlformats.org/markup-compatibility/2006" xmlns:o="urn:schemas-microsoft-com:office:office" xmlns:r="http://schemas.openxmlformats.org/officeDocument/2006/relationships" xmlns:m="http://schemas.openxmlformats.org/officeDocument/2006/math" xmlns:v="urn:schemas-microsoft-com:vml" xmlns:wp14="http://schemas.microsoft.com/office/word/2010/wordprocessingDrawing" xmlns:wp="http://schemas.openxmlformats.org/drawingml/2006/wordprocessingDrawing" xmlns:w10="urn:schemas-microsoft-com:office:word" xmlns:w="http://schemas.openxmlformats.org/wordprocessingml/2006/main" xmlns:w14="http://schemas.microsoft.com/office/word/2010/wordml" xmlns:w15="http://schemas.microsoft.com/office/word/2012/wordml" xmlns:w16se="http://schemas.microsoft.com/office/word/2015/wordml/symex" xmlns:wpg="http://schemas.microsoft.com/office/word/2010/wordprocessingGroup" xmlns:wpi="http://schemas.microsoft.com/office/word/2010/wordprocessingInk" xmlns:wne="http://schemas.microsoft.com/office/word/2006/wordml" xmlns:wps="http://schemas.microsoft.com/office/word/2010/wordprocessingShape" mc:Ignorable="w14 w15 w16se wp14">
   <w:p>
     <w:pPr>
       <w:pStyle w:val="Header"/>
@@ -1534,6 +1558,32 @@
       <w:t xml:space="preserve"> 11504520</w:t>
     </w:r>
   </w:p>
+  <w:p>
+    <w:pPr>
+      <w:pStyle w:val="Header"/>
+    </w:pPr>
+    <w:r>
+      <w:t>Phongsiri Nirachornkul</w:t>
+    </w:r>
+    <w:r>
+      <w:t xml:space="preserve"> </w:t>
+    </w:r>
+    <w:r>
+      <w:t>11125038</w:t>
+    </w:r>
+    <w:bookmarkStart w:id="8" w:name="_GoBack"/>
+    <w:bookmarkEnd w:id="8"/>
+  </w:p>
+  <w:p>
+    <w:pPr>
+      <w:pStyle w:val="Header"/>
+    </w:pPr>
+  </w:p>
+</w:hdr>
+</file>
+
+<file path=word/header3.xml><?xml version="1.0" encoding="utf-8"?>
+<w:hdr xmlns:wpc="http://schemas.microsoft.com/office/word/2010/wordprocessingCanvas" xmlns:cx="http://schemas.microsoft.com/office/drawing/2014/chartex" xmlns:cx1="http://schemas.microsoft.com/office/drawing/2015/9/8/chartex" xmlns:mc="http://schemas.openxmlformats.org/markup-compatibility/2006" xmlns:o="urn:schemas-microsoft-com:office:office" xmlns:r="http://schemas.openxmlformats.org/officeDocument/2006/relationships" xmlns:m="http://schemas.openxmlformats.org/officeDocument/2006/math" xmlns:v="urn:schemas-microsoft-com:vml" xmlns:wp14="http://schemas.microsoft.com/office/word/2010/wordprocessingDrawing" xmlns:wp="http://schemas.openxmlformats.org/drawingml/2006/wordprocessingDrawing" xmlns:w10="urn:schemas-microsoft-com:office:word" xmlns:w="http://schemas.openxmlformats.org/wordprocessingml/2006/main" xmlns:w14="http://schemas.microsoft.com/office/word/2010/wordml" xmlns:w15="http://schemas.microsoft.com/office/word/2012/wordml" xmlns:w16se="http://schemas.microsoft.com/office/word/2015/wordml/symex" xmlns:wpg="http://schemas.microsoft.com/office/word/2010/wordprocessingGroup" xmlns:wpi="http://schemas.microsoft.com/office/word/2010/wordprocessingInk" xmlns:wne="http://schemas.microsoft.com/office/word/2006/wordml" xmlns:wps="http://schemas.microsoft.com/office/word/2010/wordprocessingShape" mc:Ignorable="w14 w15 w16se wp14">
   <w:p>
     <w:pPr>
       <w:pStyle w:val="Header"/>
@@ -1565,7 +1615,7 @@
         <v:path o:extrusionok="f" gradientshapeok="t" o:connecttype="rect"/>
         <o:lock v:ext="edit" aspectratio="t"/>
       </v:shapetype>
-      <v:shape id="_x0000_i1032" type="#_x0000_t75" style="width:11.25pt;height:11.25pt" o:bullet="t">
+      <v:shape id="_x0000_i1028" type="#_x0000_t75" style="width:11.25pt;height:11.25pt" o:bullet="t">
         <v:imagedata r:id="rId1" o:title="mso280D"/>
       </v:shape>
     </w:pict>

</xml_diff>

<commit_message>
Added the static method in Project 1
</commit_message>
<xml_diff>
--- a/Project1/Project 1 report.docx
+++ b/Project1/Project 1 report.docx
@@ -479,7 +479,23 @@
           <w:color w:val="000000"/>
         </w:rPr>
         <w:tab/>
-        <w:t>Attributes:</w:t>
+        <w:t>Attributes</w:t>
+      </w:r>
+      <w:r>
+        <w:rPr>
+          <w:rFonts w:cs="Times New Roman"/>
+          <w:bCs/>
+          <w:color w:val="000000"/>
+        </w:rPr>
+        <w:t xml:space="preserve"> and methods</w:t>
+      </w:r>
+      <w:r>
+        <w:rPr>
+          <w:rFonts w:cs="Times New Roman"/>
+          <w:bCs/>
+          <w:color w:val="000000"/>
+        </w:rPr>
+        <w:t>:</w:t>
       </w:r>
     </w:p>
     <w:p>
@@ -730,7 +746,7 @@
         <w:pStyle w:val="ListParagraph"/>
         <w:numPr>
           <w:ilvl w:val="0"/>
-          <w:numId w:val="4"/>
+          <w:numId w:val="3"/>
         </w:numPr>
         <w:spacing w:after="0" w:line="360" w:lineRule="auto"/>
         <w:rPr>
@@ -745,7 +761,47 @@
           <w:bCs/>
           <w:color w:val="000000"/>
         </w:rPr>
-        <w:t>Initialization</w:t>
+        <w:t xml:space="preserve">Sensor: It </w:t>
+      </w:r>
+      <w:r>
+        <w:rPr>
+          <w:rFonts w:cs="Times New Roman"/>
+          <w:bCs/>
+          <w:color w:val="000000"/>
+        </w:rPr>
+        <w:t>is used to represent</w:t>
+      </w:r>
+      <w:r>
+        <w:rPr>
+          <w:rFonts w:cs="Times New Roman"/>
+          <w:bCs/>
+          <w:color w:val="000000"/>
+        </w:rPr>
+        <w:t xml:space="preserve"> the 80% accuracy </w:t>
+      </w:r>
+      <w:r>
+        <w:rPr>
+          <w:rFonts w:cs="Times New Roman"/>
+          <w:bCs/>
+          <w:color w:val="000000"/>
+        </w:rPr>
+        <w:t>of</w:t>
+      </w:r>
+      <w:r>
+        <w:rPr>
+          <w:rFonts w:cs="Times New Roman"/>
+          <w:bCs/>
+          <w:color w:val="000000"/>
+        </w:rPr>
+        <w:t xml:space="preserve"> the robot</w:t>
+      </w:r>
+      <w:r>
+        <w:rPr>
+          <w:rFonts w:cs="Times New Roman"/>
+          <w:bCs/>
+          <w:color w:val="000000"/>
+        </w:rPr>
+        <w:t xml:space="preserve"> when it sensors the surrounding environment</w:t>
       </w:r>
     </w:p>
     <w:p>
@@ -768,7 +824,7 @@
           <w:bCs/>
           <w:color w:val="000000"/>
         </w:rPr>
-        <w:t>go west / east / north / south and update the robot’s position after each move</w:t>
+        <w:t>Initialization</w:t>
       </w:r>
     </w:p>
     <w:p>
@@ -785,6 +841,30 @@
           <w:color w:val="000000"/>
         </w:rPr>
       </w:pPr>
+      <w:r>
+        <w:rPr>
+          <w:rFonts w:cs="Times New Roman"/>
+          <w:bCs/>
+          <w:color w:val="000000"/>
+        </w:rPr>
+        <w:lastRenderedPageBreak/>
+        <w:t>go west / east / north / south and update the robot’s position after each move</w:t>
+      </w:r>
+    </w:p>
+    <w:p>
+      <w:pPr>
+        <w:pStyle w:val="ListParagraph"/>
+        <w:numPr>
+          <w:ilvl w:val="0"/>
+          <w:numId w:val="4"/>
+        </w:numPr>
+        <w:spacing w:after="0" w:line="360" w:lineRule="auto"/>
+        <w:rPr>
+          <w:rFonts w:cs="Times New Roman"/>
+          <w:bCs/>
+          <w:color w:val="000000"/>
+        </w:rPr>
+      </w:pPr>
       <w:commentRangeStart w:id="7"/>
       <w:r>
         <w:rPr>
@@ -792,7 +872,6 @@
           <w:bCs/>
           <w:color w:val="000000"/>
         </w:rPr>
-        <w:lastRenderedPageBreak/>
         <w:t>peak around for shelves</w:t>
       </w:r>
       <w:commentRangeEnd w:id="7"/>
@@ -1613,7 +1692,7 @@
         <v:path o:extrusionok="f" gradientshapeok="t" o:connecttype="rect"/>
         <o:lock v:ext="edit" aspectratio="t"/>
       </v:shapetype>
-      <v:shape id="_x0000_i1072" type="#_x0000_t75" style="width:11.25pt;height:11.25pt" o:bullet="t">
+      <v:shape id="_x0000_i1076" type="#_x0000_t75" style="width:11.25pt;height:11.25pt" o:bullet="t">
         <v:imagedata r:id="rId1" o:title="mso280D"/>
       </v:shape>
     </w:pict>
@@ -2660,6 +2739,7 @@
     <w:lsdException w:name="HTML Sample" w:semiHidden="1" w:unhideWhenUsed="1"/>
     <w:lsdException w:name="HTML Typewriter" w:semiHidden="1" w:unhideWhenUsed="1"/>
     <w:lsdException w:name="HTML Variable" w:semiHidden="1" w:unhideWhenUsed="1"/>
+    <w:lsdException w:name="Normal Table" w:semiHidden="1" w:unhideWhenUsed="1"/>
     <w:lsdException w:name="annotation subject" w:semiHidden="1" w:unhideWhenUsed="1"/>
     <w:lsdException w:name="No List" w:semiHidden="1" w:unhideWhenUsed="1"/>
     <w:lsdException w:name="Outline List 1" w:semiHidden="1" w:unhideWhenUsed="1"/>
@@ -2702,8 +2782,11 @@
     <w:lsdException w:name="Table Contemporary" w:semiHidden="1" w:unhideWhenUsed="1"/>
     <w:lsdException w:name="Table Elegant" w:semiHidden="1" w:unhideWhenUsed="1"/>
     <w:lsdException w:name="Table Professional" w:semiHidden="1" w:unhideWhenUsed="1"/>
+    <w:lsdException w:name="Table Subtle 1" w:semiHidden="1" w:unhideWhenUsed="1"/>
     <w:lsdException w:name="Table Subtle 2" w:semiHidden="1" w:unhideWhenUsed="1"/>
     <w:lsdException w:name="Table Web 1" w:semiHidden="1" w:unhideWhenUsed="1"/>
+    <w:lsdException w:name="Table Web 2" w:semiHidden="1" w:unhideWhenUsed="1"/>
+    <w:lsdException w:name="Table Web 3" w:semiHidden="1" w:unhideWhenUsed="1"/>
     <w:lsdException w:name="Balloon Text" w:semiHidden="1" w:unhideWhenUsed="1"/>
     <w:lsdException w:name="Table Grid" w:uiPriority="39"/>
     <w:lsdException w:name="Table Theme" w:semiHidden="1" w:unhideWhenUsed="1"/>

</xml_diff>